<commit_message>
one exapmple of the insertion sort program
</commit_message>
<xml_diff>
--- a/202110036_Hodard_Hazwinayo_First_Ass_Computer_Structure.docx
+++ b/202110036_Hodard_Hazwinayo_First_Ass_Computer_Structure.docx
@@ -128,8 +128,6 @@
         </w:rPr>
         <w:t>September</w:t>
       </w:r>
-      <w:bookmarkStart w:id="0" w:name="_GoBack"/>
-      <w:bookmarkEnd w:id="0"/>
       <w:r>
         <w:rPr>
           <w:sz w:val="24"/>
@@ -330,10 +328,10 @@
             <v:path o:extrusionok="f" gradientshapeok="t" o:connecttype="rect"/>
             <o:lock v:ext="edit" aspectratio="t"/>
           </v:shapetype>
-          <v:shape id="_x0000_i1065" type="#_x0000_t75" style="width:75.5pt;height:49pt" o:ole="">
+          <v:shape id="_x0000_i1025" type="#_x0000_t75" style="width:75.5pt;height:49pt" o:ole="">
             <v:imagedata r:id="rId5" o:title=""/>
           </v:shape>
-          <o:OLEObject Type="Embed" ProgID="AcroExch.Document.7" ShapeID="_x0000_i1065" DrawAspect="Icon" ObjectID="_1692111597" r:id="rId6"/>
+          <o:OLEObject Type="Embed" ProgID="AcroExch.Document.7" ShapeID="_x0000_i1025" DrawAspect="Icon" ObjectID="_1692179212" r:id="rId6"/>
         </w:object>
       </w:r>
       <w:r>
@@ -344,8 +342,8 @@
         </w:rPr>
         <w:t xml:space="preserve">  </w:t>
       </w:r>
-      <w:bookmarkStart w:id="1" w:name="_MON_1692111123"/>
-      <w:bookmarkEnd w:id="1"/>
+      <w:bookmarkStart w:id="0" w:name="_MON_1692111123"/>
+      <w:bookmarkEnd w:id="0"/>
       <w:r>
         <w:rPr>
           <w:b/>
@@ -353,10 +351,10 @@
           <w:szCs w:val="24"/>
         </w:rPr>
         <w:object w:dxaOrig="1508" w:dyaOrig="983">
-          <v:shape id="_x0000_i1066" type="#_x0000_t75" style="width:75.5pt;height:49pt" o:ole="">
+          <v:shape id="_x0000_i1026" type="#_x0000_t75" style="width:75.5pt;height:49pt" o:ole="">
             <v:imagedata r:id="rId7" o:title=""/>
           </v:shape>
-          <o:OLEObject Type="Embed" ProgID="Word.Document.12" ShapeID="_x0000_i1066" DrawAspect="Icon" ObjectID="_1692111598" r:id="rId8">
+          <o:OLEObject Type="Embed" ProgID="Word.Document.12" ShapeID="_x0000_i1026" DrawAspect="Icon" ObjectID="_1692179213" r:id="rId8">
             <o:FieldCodes>\s</o:FieldCodes>
           </o:OLEObject>
         </w:object>
@@ -376,10 +374,10 @@
           <w:szCs w:val="24"/>
         </w:rPr>
         <w:object w:dxaOrig="1508" w:dyaOrig="983">
-          <v:shape id="_x0000_i1067" type="#_x0000_t75" style="width:75.5pt;height:49pt" o:ole="">
+          <v:shape id="_x0000_i1027" type="#_x0000_t75" style="width:75.5pt;height:49pt" o:ole="">
             <v:imagedata r:id="rId9" o:title=""/>
           </v:shape>
-          <o:OLEObject Type="Embed" ProgID="Package" ShapeID="_x0000_i1067" DrawAspect="Icon" ObjectID="_1692111599" r:id="rId10"/>
+          <o:OLEObject Type="Embed" ProgID="Package" ShapeID="_x0000_i1027" DrawAspect="Icon" ObjectID="_1692179214" r:id="rId10"/>
         </w:object>
       </w:r>
     </w:p>
@@ -779,10 +777,260 @@
       <w:pPr>
         <w:rPr>
           <w:b/>
-          <w:sz w:val="24"/>
-          <w:szCs w:val="24"/>
-        </w:rPr>
-      </w:pPr>
+          <w:sz w:val="32"/>
+          <w:szCs w:val="32"/>
+        </w:rPr>
+      </w:pPr>
+      <w:r>
+        <w:rPr>
+          <w:b/>
+          <w:sz w:val="32"/>
+          <w:szCs w:val="32"/>
+        </w:rPr>
+        <w:t>In practical, let’s check on each algorithm below:</w:t>
+      </w:r>
+    </w:p>
+    <w:p>
+      <w:pPr>
+        <w:pStyle w:val="ListParagraph"/>
+        <w:numPr>
+          <w:ilvl w:val="0"/>
+          <w:numId w:val="3"/>
+        </w:numPr>
+        <w:rPr>
+          <w:b/>
+          <w:sz w:val="24"/>
+          <w:szCs w:val="24"/>
+        </w:rPr>
+      </w:pPr>
+      <w:r>
+        <w:rPr>
+          <w:b/>
+          <w:sz w:val="24"/>
+          <w:szCs w:val="24"/>
+        </w:rPr>
+        <w:t>Insertion Sort</w:t>
+      </w:r>
+    </w:p>
+    <w:p>
+      <w:pPr>
+        <w:ind w:left="360"/>
+        <w:rPr>
+          <w:sz w:val="24"/>
+          <w:szCs w:val="24"/>
+        </w:rPr>
+      </w:pPr>
+      <w:r>
+        <w:rPr>
+          <w:sz w:val="24"/>
+          <w:szCs w:val="24"/>
+        </w:rPr>
+        <w:t>Insertion sort is a simple sorting algorithm that works similar to the way you sort playing cards in your hands. The array is virtually split into a sorted and an unsorted part. Values from the unsorted part are picked and placed at the correct position in the sorted part.</w:t>
+      </w:r>
+    </w:p>
+    <w:p>
+      <w:pPr>
+        <w:ind w:left="360"/>
+        <w:rPr>
+          <w:b/>
+          <w:sz w:val="24"/>
+          <w:szCs w:val="24"/>
+        </w:rPr>
+      </w:pPr>
+      <w:r>
+        <w:rPr>
+          <w:b/>
+          <w:sz w:val="24"/>
+          <w:szCs w:val="24"/>
+        </w:rPr>
+        <w:t xml:space="preserve">Algorithm </w:t>
+      </w:r>
+    </w:p>
+    <w:p>
+      <w:pPr>
+        <w:ind w:left="360"/>
+        <w:rPr>
+          <w:sz w:val="24"/>
+          <w:szCs w:val="24"/>
+        </w:rPr>
+      </w:pPr>
+      <w:r>
+        <w:rPr>
+          <w:sz w:val="24"/>
+          <w:szCs w:val="24"/>
+        </w:rPr>
+        <w:t xml:space="preserve">To sort an array of size n in ascending order: </w:t>
+      </w:r>
+    </w:p>
+    <w:p>
+      <w:pPr>
+        <w:ind w:left="360"/>
+        <w:rPr>
+          <w:sz w:val="24"/>
+          <w:szCs w:val="24"/>
+        </w:rPr>
+      </w:pPr>
+      <w:r>
+        <w:rPr>
+          <w:sz w:val="24"/>
+          <w:szCs w:val="24"/>
+        </w:rPr>
+        <w:t xml:space="preserve">1: Iterate from </w:t>
+      </w:r>
+      <w:proofErr w:type="spellStart"/>
+      <w:proofErr w:type="gramStart"/>
+      <w:r>
+        <w:rPr>
+          <w:sz w:val="24"/>
+          <w:szCs w:val="24"/>
+        </w:rPr>
+        <w:t>arr</w:t>
+      </w:r>
+      <w:proofErr w:type="spellEnd"/>
+      <w:r>
+        <w:rPr>
+          <w:sz w:val="24"/>
+          <w:szCs w:val="24"/>
+        </w:rPr>
+        <w:t>[</w:t>
+      </w:r>
+      <w:proofErr w:type="gramEnd"/>
+      <w:r>
+        <w:rPr>
+          <w:sz w:val="24"/>
+          <w:szCs w:val="24"/>
+        </w:rPr>
+        <w:t xml:space="preserve">1] to </w:t>
+      </w:r>
+      <w:proofErr w:type="spellStart"/>
+      <w:r>
+        <w:rPr>
+          <w:sz w:val="24"/>
+          <w:szCs w:val="24"/>
+        </w:rPr>
+        <w:t>arr</w:t>
+      </w:r>
+      <w:proofErr w:type="spellEnd"/>
+      <w:r>
+        <w:rPr>
+          <w:sz w:val="24"/>
+          <w:szCs w:val="24"/>
+        </w:rPr>
+        <w:t xml:space="preserve">[n] over the array. </w:t>
+      </w:r>
+    </w:p>
+    <w:p>
+      <w:pPr>
+        <w:ind w:left="360"/>
+        <w:rPr>
+          <w:sz w:val="24"/>
+          <w:szCs w:val="24"/>
+        </w:rPr>
+      </w:pPr>
+      <w:r>
+        <w:rPr>
+          <w:sz w:val="24"/>
+          <w:szCs w:val="24"/>
+        </w:rPr>
+        <w:t xml:space="preserve">2: Compare the current element (key) to its predecessor. </w:t>
+      </w:r>
+    </w:p>
+    <w:p>
+      <w:pPr>
+        <w:ind w:left="360"/>
+        <w:rPr>
+          <w:sz w:val="24"/>
+          <w:szCs w:val="24"/>
+        </w:rPr>
+      </w:pPr>
+      <w:r>
+        <w:rPr>
+          <w:sz w:val="24"/>
+          <w:szCs w:val="24"/>
+        </w:rPr>
+        <w:t>3: If the key element is smaller than its predecessor, compare it to the elements before. Move the greater elements one position up to make space for the swapped element.</w:t>
+      </w:r>
+    </w:p>
+    <w:p>
+      <w:pPr>
+        <w:ind w:left="360"/>
+        <w:rPr>
+          <w:sz w:val="24"/>
+          <w:szCs w:val="24"/>
+        </w:rPr>
+      </w:pPr>
+      <w:r>
+        <w:rPr>
+          <w:sz w:val="24"/>
+          <w:szCs w:val="24"/>
+        </w:rPr>
+        <w:lastRenderedPageBreak/>
+        <w:t xml:space="preserve">Example: </w:t>
+      </w:r>
+      <w:bookmarkStart w:id="1" w:name="_GoBack"/>
+      <w:r>
+        <w:rPr>
+          <w:noProof/>
+        </w:rPr>
+        <w:drawing>
+          <wp:inline distT="0" distB="0" distL="0" distR="0" wp14:anchorId="5D3A21E3" wp14:editId="5DDCC77D">
+            <wp:extent cx="5219700" cy="4676775"/>
+            <wp:effectExtent l="0" t="0" r="0" b="9525"/>
+            <wp:docPr id="1" name="Picture 1"/>
+            <wp:cNvGraphicFramePr>
+              <a:graphicFrameLocks xmlns:a="http://schemas.openxmlformats.org/drawingml/2006/main" noChangeAspect="1"/>
+            </wp:cNvGraphicFramePr>
+            <a:graphic xmlns:a="http://schemas.openxmlformats.org/drawingml/2006/main">
+              <a:graphicData uri="http://schemas.openxmlformats.org/drawingml/2006/picture">
+                <pic:pic xmlns:pic="http://schemas.openxmlformats.org/drawingml/2006/picture">
+                  <pic:nvPicPr>
+                    <pic:cNvPr id="1" name=""/>
+                    <pic:cNvPicPr/>
+                  </pic:nvPicPr>
+                  <pic:blipFill>
+                    <a:blip r:embed="rId12"/>
+                    <a:stretch>
+                      <a:fillRect/>
+                    </a:stretch>
+                  </pic:blipFill>
+                  <pic:spPr>
+                    <a:xfrm>
+                      <a:off x="0" y="0"/>
+                      <a:ext cx="5219700" cy="4676775"/>
+                    </a:xfrm>
+                    <a:prstGeom prst="rect">
+                      <a:avLst/>
+                    </a:prstGeom>
+                  </pic:spPr>
+                </pic:pic>
+              </a:graphicData>
+            </a:graphic>
+          </wp:inline>
+        </w:drawing>
+      </w:r>
+      <w:bookmarkEnd w:id="1"/>
+    </w:p>
+    <w:p>
+      <w:pPr>
+        <w:pStyle w:val="ListParagraph"/>
+        <w:numPr>
+          <w:ilvl w:val="0"/>
+          <w:numId w:val="3"/>
+        </w:numPr>
+        <w:rPr>
+          <w:b/>
+          <w:sz w:val="24"/>
+          <w:szCs w:val="24"/>
+        </w:rPr>
+      </w:pPr>
+      <w:r>
+        <w:rPr>
+          <w:b/>
+          <w:sz w:val="24"/>
+          <w:szCs w:val="24"/>
+        </w:rPr>
+        <w:t>Quicksort</w:t>
+      </w:r>
     </w:p>
     <w:sectPr>
       <w:pgSz w:w="12240" w:h="15840"/>
@@ -971,11 +1219,100 @@
       </w:pPr>
     </w:lvl>
   </w:abstractNum>
+  <w:abstractNum w:abstractNumId="2" w15:restartNumberingAfterBreak="0">
+    <w:nsid w:val="5A9424E8"/>
+    <w:multiLevelType w:val="hybridMultilevel"/>
+    <w:tmpl w:val="3DD69B36"/>
+    <w:lvl w:ilvl="0" w:tplc="04090013">
+      <w:start w:val="1"/>
+      <w:numFmt w:val="upperRoman"/>
+      <w:lvlText w:val="%1."/>
+      <w:lvlJc w:val="right"/>
+      <w:pPr>
+        <w:ind w:left="720" w:hanging="360"/>
+      </w:pPr>
+    </w:lvl>
+    <w:lvl w:ilvl="1" w:tplc="04090019" w:tentative="1">
+      <w:start w:val="1"/>
+      <w:numFmt w:val="lowerLetter"/>
+      <w:lvlText w:val="%2."/>
+      <w:lvlJc w:val="left"/>
+      <w:pPr>
+        <w:ind w:left="1440" w:hanging="360"/>
+      </w:pPr>
+    </w:lvl>
+    <w:lvl w:ilvl="2" w:tplc="0409001B" w:tentative="1">
+      <w:start w:val="1"/>
+      <w:numFmt w:val="lowerRoman"/>
+      <w:lvlText w:val="%3."/>
+      <w:lvlJc w:val="right"/>
+      <w:pPr>
+        <w:ind w:left="2160" w:hanging="180"/>
+      </w:pPr>
+    </w:lvl>
+    <w:lvl w:ilvl="3" w:tplc="0409000F" w:tentative="1">
+      <w:start w:val="1"/>
+      <w:numFmt w:val="decimal"/>
+      <w:lvlText w:val="%4."/>
+      <w:lvlJc w:val="left"/>
+      <w:pPr>
+        <w:ind w:left="2880" w:hanging="360"/>
+      </w:pPr>
+    </w:lvl>
+    <w:lvl w:ilvl="4" w:tplc="04090019" w:tentative="1">
+      <w:start w:val="1"/>
+      <w:numFmt w:val="lowerLetter"/>
+      <w:lvlText w:val="%5."/>
+      <w:lvlJc w:val="left"/>
+      <w:pPr>
+        <w:ind w:left="3600" w:hanging="360"/>
+      </w:pPr>
+    </w:lvl>
+    <w:lvl w:ilvl="5" w:tplc="0409001B" w:tentative="1">
+      <w:start w:val="1"/>
+      <w:numFmt w:val="lowerRoman"/>
+      <w:lvlText w:val="%6."/>
+      <w:lvlJc w:val="right"/>
+      <w:pPr>
+        <w:ind w:left="4320" w:hanging="180"/>
+      </w:pPr>
+    </w:lvl>
+    <w:lvl w:ilvl="6" w:tplc="0409000F" w:tentative="1">
+      <w:start w:val="1"/>
+      <w:numFmt w:val="decimal"/>
+      <w:lvlText w:val="%7."/>
+      <w:lvlJc w:val="left"/>
+      <w:pPr>
+        <w:ind w:left="5040" w:hanging="360"/>
+      </w:pPr>
+    </w:lvl>
+    <w:lvl w:ilvl="7" w:tplc="04090019" w:tentative="1">
+      <w:start w:val="1"/>
+      <w:numFmt w:val="lowerLetter"/>
+      <w:lvlText w:val="%8."/>
+      <w:lvlJc w:val="left"/>
+      <w:pPr>
+        <w:ind w:left="5760" w:hanging="360"/>
+      </w:pPr>
+    </w:lvl>
+    <w:lvl w:ilvl="8" w:tplc="0409001B" w:tentative="1">
+      <w:start w:val="1"/>
+      <w:numFmt w:val="lowerRoman"/>
+      <w:lvlText w:val="%9."/>
+      <w:lvlJc w:val="right"/>
+      <w:pPr>
+        <w:ind w:left="6480" w:hanging="180"/>
+      </w:pPr>
+    </w:lvl>
+  </w:abstractNum>
   <w:num w:numId="1">
     <w:abstractNumId w:val="0"/>
   </w:num>
   <w:num w:numId="2">
     <w:abstractNumId w:val="1"/>
+  </w:num>
+  <w:num w:numId="3">
+    <w:abstractNumId w:val="2"/>
   </w:num>
 </w:numbering>
 </file>

</xml_diff>

<commit_message>
Insertion sort program to implement the array attached on the report doc
</commit_message>
<xml_diff>
--- a/202110036_Hodard_Hazwinayo_First_Ass_Computer_Structure.docx
+++ b/202110036_Hodard_Hazwinayo_First_Ass_Computer_Structure.docx
@@ -331,7 +331,7 @@
           <v:shape id="_x0000_i1025" type="#_x0000_t75" style="width:75.5pt;height:49pt" o:ole="">
             <v:imagedata r:id="rId5" o:title=""/>
           </v:shape>
-          <o:OLEObject Type="Embed" ProgID="AcroExch.Document.7" ShapeID="_x0000_i1025" DrawAspect="Icon" ObjectID="_1692179212" r:id="rId6"/>
+          <o:OLEObject Type="Embed" ProgID="AcroExch.Document.7" ShapeID="_x0000_i1025" DrawAspect="Icon" ObjectID="_1692179634" r:id="rId6"/>
         </w:object>
       </w:r>
       <w:r>
@@ -354,7 +354,7 @@
           <v:shape id="_x0000_i1026" type="#_x0000_t75" style="width:75.5pt;height:49pt" o:ole="">
             <v:imagedata r:id="rId7" o:title=""/>
           </v:shape>
-          <o:OLEObject Type="Embed" ProgID="Word.Document.12" ShapeID="_x0000_i1026" DrawAspect="Icon" ObjectID="_1692179213" r:id="rId8">
+          <o:OLEObject Type="Embed" ProgID="Word.Document.12" ShapeID="_x0000_i1026" DrawAspect="Icon" ObjectID="_1692179635" r:id="rId8">
             <o:FieldCodes>\s</o:FieldCodes>
           </o:OLEObject>
         </w:object>
@@ -377,7 +377,7 @@
           <v:shape id="_x0000_i1027" type="#_x0000_t75" style="width:75.5pt;height:49pt" o:ole="">
             <v:imagedata r:id="rId9" o:title=""/>
           </v:shape>
-          <o:OLEObject Type="Embed" ProgID="Package" ShapeID="_x0000_i1027" DrawAspect="Icon" ObjectID="_1692179214" r:id="rId10"/>
+          <o:OLEObject Type="Embed" ProgID="Package" ShapeID="_x0000_i1027" DrawAspect="Icon" ObjectID="_1692179636" r:id="rId10"/>
         </w:object>
       </w:r>
     </w:p>
@@ -967,7 +967,6 @@
         <w:lastRenderedPageBreak/>
         <w:t xml:space="preserve">Example: </w:t>
       </w:r>
-      <w:bookmarkStart w:id="1" w:name="_GoBack"/>
       <w:r>
         <w:rPr>
           <w:noProof/>
@@ -1008,7 +1007,287 @@
           </wp:inline>
         </w:drawing>
       </w:r>
+    </w:p>
+    <w:p>
+      <w:pPr>
+        <w:ind w:left="360"/>
+        <w:rPr>
+          <w:sz w:val="24"/>
+          <w:szCs w:val="24"/>
+        </w:rPr>
+      </w:pPr>
+      <w:r>
+        <w:rPr>
+          <w:sz w:val="24"/>
+          <w:szCs w:val="24"/>
+        </w:rPr>
+        <w:t xml:space="preserve">Example of the insertion sort program: </w:t>
+      </w:r>
+    </w:p>
+    <w:p>
+      <w:pPr>
+        <w:ind w:left="360"/>
+        <w:rPr>
+          <w:sz w:val="24"/>
+          <w:szCs w:val="24"/>
+        </w:rPr>
+      </w:pPr>
+      <w:r>
+        <w:rPr>
+          <w:b/>
+          <w:sz w:val="24"/>
+          <w:szCs w:val="24"/>
+        </w:rPr>
+        <w:t>Time Complexity:</w:t>
+      </w:r>
+      <w:r>
+        <w:rPr>
+          <w:sz w:val="24"/>
+          <w:szCs w:val="24"/>
+        </w:rPr>
+        <w:t xml:space="preserve"> O(n^2) </w:t>
+      </w:r>
+    </w:p>
+    <w:p>
+      <w:pPr>
+        <w:ind w:left="360"/>
+        <w:rPr>
+          <w:sz w:val="24"/>
+          <w:szCs w:val="24"/>
+        </w:rPr>
+      </w:pPr>
+      <w:r>
+        <w:rPr>
+          <w:b/>
+          <w:sz w:val="24"/>
+          <w:szCs w:val="24"/>
+        </w:rPr>
+        <w:t>Auxiliary Space:</w:t>
+      </w:r>
+      <w:r>
+        <w:rPr>
+          <w:sz w:val="24"/>
+          <w:szCs w:val="24"/>
+        </w:rPr>
+        <w:t xml:space="preserve"> </w:t>
+      </w:r>
+      <w:proofErr w:type="gramStart"/>
+      <w:r>
+        <w:rPr>
+          <w:sz w:val="24"/>
+          <w:szCs w:val="24"/>
+        </w:rPr>
+        <w:t>O(</w:t>
+      </w:r>
+      <w:proofErr w:type="gramEnd"/>
+      <w:r>
+        <w:rPr>
+          <w:sz w:val="24"/>
+          <w:szCs w:val="24"/>
+        </w:rPr>
+        <w:t>1)</w:t>
+      </w:r>
+    </w:p>
+    <w:p>
+      <w:pPr>
+        <w:ind w:left="360"/>
+        <w:rPr>
+          <w:sz w:val="24"/>
+          <w:szCs w:val="24"/>
+        </w:rPr>
+      </w:pPr>
+      <w:r>
+        <w:rPr>
+          <w:b/>
+          <w:sz w:val="24"/>
+          <w:szCs w:val="24"/>
+        </w:rPr>
+        <w:t>Boundary Cases</w:t>
+      </w:r>
+      <w:r>
+        <w:rPr>
+          <w:sz w:val="24"/>
+          <w:szCs w:val="24"/>
+        </w:rPr>
+        <w:t>: Insertion sort takes maximum time to sort if elements are sorted in reverse order. And it takes minimum time (Order of n) when elements are already sorted.</w:t>
+      </w:r>
+    </w:p>
+    <w:p>
+      <w:pPr>
+        <w:ind w:left="360"/>
+        <w:rPr>
+          <w:sz w:val="24"/>
+          <w:szCs w:val="24"/>
+        </w:rPr>
+      </w:pPr>
+      <w:r>
+        <w:rPr>
+          <w:b/>
+          <w:sz w:val="24"/>
+          <w:szCs w:val="24"/>
+        </w:rPr>
+        <w:t>Algorithmic Paradigm:</w:t>
+      </w:r>
+      <w:r>
+        <w:rPr>
+          <w:sz w:val="24"/>
+          <w:szCs w:val="24"/>
+        </w:rPr>
+        <w:t xml:space="preserve"> Incremental Approach</w:t>
+      </w:r>
+    </w:p>
+    <w:p>
+      <w:pPr>
+        <w:ind w:left="360"/>
+        <w:rPr>
+          <w:sz w:val="24"/>
+          <w:szCs w:val="24"/>
+        </w:rPr>
+      </w:pPr>
+      <w:r>
+        <w:rPr>
+          <w:b/>
+          <w:sz w:val="24"/>
+          <w:szCs w:val="24"/>
+        </w:rPr>
+        <w:t xml:space="preserve">Sorting </w:t>
+      </w:r>
+      <w:proofErr w:type="gramStart"/>
+      <w:r>
+        <w:rPr>
+          <w:b/>
+          <w:sz w:val="24"/>
+          <w:szCs w:val="24"/>
+        </w:rPr>
+        <w:t>In</w:t>
+      </w:r>
+      <w:proofErr w:type="gramEnd"/>
+      <w:r>
+        <w:rPr>
+          <w:b/>
+          <w:sz w:val="24"/>
+          <w:szCs w:val="24"/>
+        </w:rPr>
+        <w:t xml:space="preserve"> Place</w:t>
+      </w:r>
+      <w:r>
+        <w:rPr>
+          <w:sz w:val="24"/>
+          <w:szCs w:val="24"/>
+        </w:rPr>
+        <w:t>: Yes</w:t>
+      </w:r>
+    </w:p>
+    <w:p>
+      <w:pPr>
+        <w:ind w:left="360"/>
+        <w:rPr>
+          <w:sz w:val="24"/>
+          <w:szCs w:val="24"/>
+        </w:rPr>
+      </w:pPr>
+      <w:r>
+        <w:rPr>
+          <w:b/>
+          <w:sz w:val="24"/>
+          <w:szCs w:val="24"/>
+        </w:rPr>
+        <w:t>Stable</w:t>
+      </w:r>
+      <w:r>
+        <w:rPr>
+          <w:sz w:val="24"/>
+          <w:szCs w:val="24"/>
+        </w:rPr>
+        <w:t>: Yes</w:t>
+      </w:r>
+    </w:p>
+    <w:p>
+      <w:pPr>
+        <w:ind w:left="360"/>
+        <w:rPr>
+          <w:sz w:val="24"/>
+          <w:szCs w:val="24"/>
+        </w:rPr>
+      </w:pPr>
+      <w:r>
+        <w:rPr>
+          <w:b/>
+          <w:sz w:val="24"/>
+          <w:szCs w:val="24"/>
+        </w:rPr>
+        <w:t>Online:</w:t>
+      </w:r>
+      <w:r>
+        <w:rPr>
+          <w:sz w:val="24"/>
+          <w:szCs w:val="24"/>
+        </w:rPr>
+        <w:t xml:space="preserve"> Yes</w:t>
+      </w:r>
+    </w:p>
+    <w:p>
+      <w:pPr>
+        <w:ind w:left="360"/>
+        <w:rPr>
+          <w:sz w:val="24"/>
+          <w:szCs w:val="24"/>
+        </w:rPr>
+      </w:pPr>
+      <w:r>
+        <w:rPr>
+          <w:b/>
+          <w:sz w:val="24"/>
+          <w:szCs w:val="24"/>
+        </w:rPr>
+        <w:t>Uses:</w:t>
+      </w:r>
+      <w:r>
+        <w:rPr>
+          <w:sz w:val="24"/>
+          <w:szCs w:val="24"/>
+        </w:rPr>
+        <w:t xml:space="preserve"> Insertion sort is used when number of </w:t>
+      </w:r>
+      <w:r>
+        <w:rPr>
+          <w:b/>
+          <w:sz w:val="24"/>
+          <w:szCs w:val="24"/>
+        </w:rPr>
+        <w:t>elements is small</w:t>
+      </w:r>
+      <w:r>
+        <w:rPr>
+          <w:sz w:val="24"/>
+          <w:szCs w:val="24"/>
+        </w:rPr>
+        <w:t>. It can also be useful when input array is almost sorted, only few elements are misplaced in com</w:t>
+      </w:r>
+      <w:bookmarkStart w:id="1" w:name="_GoBack"/>
       <w:bookmarkEnd w:id="1"/>
+      <w:r>
+        <w:rPr>
+          <w:sz w:val="24"/>
+          <w:szCs w:val="24"/>
+        </w:rPr>
+        <w:t xml:space="preserve">plete </w:t>
+      </w:r>
+      <w:r>
+        <w:rPr>
+          <w:b/>
+          <w:sz w:val="24"/>
+          <w:szCs w:val="24"/>
+        </w:rPr>
+        <w:t>big array</w:t>
+      </w:r>
+      <w:r>
+        <w:rPr>
+          <w:sz w:val="24"/>
+          <w:szCs w:val="24"/>
+        </w:rPr>
+        <w:t>.</w:t>
+      </w:r>
     </w:p>
     <w:p>
       <w:pPr>
@@ -1029,6 +1308,7 @@
           <w:sz w:val="24"/>
           <w:szCs w:val="24"/>
         </w:rPr>
+        <w:lastRenderedPageBreak/>
         <w:t>Quicksort</w:t>
       </w:r>
     </w:p>

</xml_diff>

<commit_message>
Added of an example program of the quicksort
</commit_message>
<xml_diff>
--- a/202110036_Hodard_Hazwinayo_First_Ass_Computer_Structure.docx
+++ b/202110036_Hodard_Hazwinayo_First_Ass_Computer_Structure.docx
@@ -331,7 +331,7 @@
           <v:shape id="_x0000_i1025" type="#_x0000_t75" style="width:75.5pt;height:49pt" o:ole="">
             <v:imagedata r:id="rId5" o:title=""/>
           </v:shape>
-          <o:OLEObject Type="Embed" ProgID="AcroExch.Document.7" ShapeID="_x0000_i1025" DrawAspect="Icon" ObjectID="_1692179634" r:id="rId6"/>
+          <o:OLEObject Type="Embed" ProgID="AcroExch.Document.7" ShapeID="_x0000_i1025" DrawAspect="Icon" ObjectID="_1692181506" r:id="rId6"/>
         </w:object>
       </w:r>
       <w:r>
@@ -354,7 +354,7 @@
           <v:shape id="_x0000_i1026" type="#_x0000_t75" style="width:75.5pt;height:49pt" o:ole="">
             <v:imagedata r:id="rId7" o:title=""/>
           </v:shape>
-          <o:OLEObject Type="Embed" ProgID="Word.Document.12" ShapeID="_x0000_i1026" DrawAspect="Icon" ObjectID="_1692179635" r:id="rId8">
+          <o:OLEObject Type="Embed" ProgID="Word.Document.12" ShapeID="_x0000_i1026" DrawAspect="Icon" ObjectID="_1692181507" r:id="rId8">
             <o:FieldCodes>\s</o:FieldCodes>
           </o:OLEObject>
         </w:object>
@@ -377,7 +377,7 @@
           <v:shape id="_x0000_i1027" type="#_x0000_t75" style="width:75.5pt;height:49pt" o:ole="">
             <v:imagedata r:id="rId9" o:title=""/>
           </v:shape>
-          <o:OLEObject Type="Embed" ProgID="Package" ShapeID="_x0000_i1027" DrawAspect="Icon" ObjectID="_1692179636" r:id="rId10"/>
+          <o:OLEObject Type="Embed" ProgID="Package" ShapeID="_x0000_i1027" DrawAspect="Icon" ObjectID="_1692181508" r:id="rId10"/>
         </w:object>
       </w:r>
     </w:p>
@@ -476,305 +476,6 @@
     </w:p>
     <w:p>
       <w:pPr>
-        <w:pStyle w:val="NormalWeb"/>
-        <w:numPr>
-          <w:ilvl w:val="0"/>
-          <w:numId w:val="1"/>
-        </w:numPr>
-        <w:spacing w:before="0" w:beforeAutospacing="0" w:after="360" w:afterAutospacing="0"/>
-        <w:rPr>
-          <w:rFonts w:ascii="Open Sans" w:hAnsi="Open Sans"/>
-          <w:color w:val="222222"/>
-          <w:sz w:val="26"/>
-          <w:szCs w:val="26"/>
-        </w:rPr>
-      </w:pPr>
-      <w:r>
-        <w:rPr>
-          <w:rFonts w:ascii="Open Sans" w:hAnsi="Open Sans"/>
-          <w:color w:val="222222"/>
-          <w:sz w:val="26"/>
-          <w:szCs w:val="26"/>
-        </w:rPr>
-        <w:t>Insertion Sort is an easy-to-implement, stable sorting algorithm with time complexity of </w:t>
-      </w:r>
-      <w:r>
-        <w:rPr>
-          <w:rStyle w:val="Emphasis"/>
-          <w:rFonts w:ascii="Open Sans" w:hAnsi="Open Sans"/>
-          <w:color w:val="222222"/>
-          <w:sz w:val="26"/>
-          <w:szCs w:val="26"/>
-        </w:rPr>
-        <w:t>O(n²)</w:t>
-      </w:r>
-      <w:r>
-        <w:rPr>
-          <w:rFonts w:ascii="Open Sans" w:hAnsi="Open Sans"/>
-          <w:color w:val="222222"/>
-          <w:sz w:val="26"/>
-          <w:szCs w:val="26"/>
-        </w:rPr>
-        <w:t> in the </w:t>
-      </w:r>
-      <w:r>
-        <w:rPr>
-          <w:rStyle w:val="Emphasis"/>
-          <w:rFonts w:ascii="Open Sans" w:hAnsi="Open Sans"/>
-          <w:color w:val="222222"/>
-          <w:sz w:val="26"/>
-          <w:szCs w:val="26"/>
-        </w:rPr>
-        <w:t>average</w:t>
-      </w:r>
-      <w:r>
-        <w:rPr>
-          <w:rFonts w:ascii="Open Sans" w:hAnsi="Open Sans"/>
-          <w:color w:val="222222"/>
-          <w:sz w:val="26"/>
-          <w:szCs w:val="26"/>
-        </w:rPr>
-        <w:t> and </w:t>
-      </w:r>
-      <w:r>
-        <w:rPr>
-          <w:rStyle w:val="Emphasis"/>
-          <w:rFonts w:ascii="Open Sans" w:hAnsi="Open Sans"/>
-          <w:color w:val="222222"/>
-          <w:sz w:val="26"/>
-          <w:szCs w:val="26"/>
-        </w:rPr>
-        <w:t>worst case</w:t>
-      </w:r>
-      <w:r>
-        <w:rPr>
-          <w:rFonts w:ascii="Open Sans" w:hAnsi="Open Sans"/>
-          <w:color w:val="222222"/>
-          <w:sz w:val="26"/>
-          <w:szCs w:val="26"/>
-        </w:rPr>
-        <w:t>, and </w:t>
-      </w:r>
-      <w:r>
-        <w:rPr>
-          <w:rStyle w:val="Emphasis"/>
-          <w:rFonts w:ascii="Open Sans" w:hAnsi="Open Sans"/>
-          <w:color w:val="222222"/>
-          <w:sz w:val="26"/>
-          <w:szCs w:val="26"/>
-        </w:rPr>
-        <w:t>O(n)</w:t>
-      </w:r>
-      <w:r>
-        <w:rPr>
-          <w:rFonts w:ascii="Open Sans" w:hAnsi="Open Sans"/>
-          <w:color w:val="222222"/>
-          <w:sz w:val="26"/>
-          <w:szCs w:val="26"/>
-        </w:rPr>
-        <w:t> in the </w:t>
-      </w:r>
-      <w:r>
-        <w:rPr>
-          <w:rStyle w:val="Emphasis"/>
-          <w:rFonts w:ascii="Open Sans" w:hAnsi="Open Sans"/>
-          <w:color w:val="222222"/>
-          <w:sz w:val="26"/>
-          <w:szCs w:val="26"/>
-        </w:rPr>
-        <w:t>best case</w:t>
-      </w:r>
-      <w:r>
-        <w:rPr>
-          <w:rFonts w:ascii="Open Sans" w:hAnsi="Open Sans"/>
-          <w:color w:val="222222"/>
-          <w:sz w:val="26"/>
-          <w:szCs w:val="26"/>
-        </w:rPr>
-        <w:t>.</w:t>
-      </w:r>
-    </w:p>
-    <w:p>
-      <w:pPr>
-        <w:pStyle w:val="NormalWeb"/>
-        <w:spacing w:before="0" w:beforeAutospacing="0" w:after="360" w:afterAutospacing="0"/>
-        <w:ind w:left="720"/>
-        <w:rPr>
-          <w:rFonts w:ascii="Open Sans" w:hAnsi="Open Sans"/>
-          <w:color w:val="222222"/>
-          <w:sz w:val="26"/>
-          <w:szCs w:val="26"/>
-        </w:rPr>
-      </w:pPr>
-      <w:r>
-        <w:rPr>
-          <w:rFonts w:ascii="Open Sans" w:hAnsi="Open Sans"/>
-          <w:color w:val="222222"/>
-          <w:sz w:val="26"/>
-          <w:szCs w:val="26"/>
-        </w:rPr>
-        <w:t>For very small </w:t>
-      </w:r>
-      <w:r>
-        <w:rPr>
-          <w:rStyle w:val="Emphasis"/>
-          <w:rFonts w:ascii="Open Sans" w:hAnsi="Open Sans"/>
-          <w:color w:val="222222"/>
-          <w:sz w:val="26"/>
-          <w:szCs w:val="26"/>
-        </w:rPr>
-        <w:t>n</w:t>
-      </w:r>
-      <w:r>
-        <w:rPr>
-          <w:rFonts w:ascii="Open Sans" w:hAnsi="Open Sans"/>
-          <w:color w:val="222222"/>
-          <w:sz w:val="26"/>
-          <w:szCs w:val="26"/>
-        </w:rPr>
-        <w:t>, Insertion Sort is faster than more efficient algorithms such as Quicksort or Merge Sort.</w:t>
-      </w:r>
-    </w:p>
-    <w:p>
-      <w:pPr>
-        <w:pStyle w:val="NormalWeb"/>
-        <w:spacing w:before="0" w:beforeAutospacing="0" w:after="360" w:afterAutospacing="0"/>
-        <w:ind w:left="720"/>
-        <w:rPr>
-          <w:rFonts w:ascii="Open Sans" w:hAnsi="Open Sans"/>
-          <w:color w:val="222222"/>
-          <w:sz w:val="26"/>
-          <w:szCs w:val="26"/>
-        </w:rPr>
-      </w:pPr>
-    </w:p>
-    <w:p>
-      <w:pPr>
-        <w:pStyle w:val="NormalWeb"/>
-        <w:numPr>
-          <w:ilvl w:val="0"/>
-          <w:numId w:val="1"/>
-        </w:numPr>
-        <w:spacing w:before="0" w:beforeAutospacing="0" w:after="360" w:afterAutospacing="0"/>
-        <w:rPr>
-          <w:rFonts w:ascii="Open Sans" w:hAnsi="Open Sans"/>
-          <w:color w:val="222222"/>
-          <w:sz w:val="26"/>
-          <w:szCs w:val="26"/>
-        </w:rPr>
-      </w:pPr>
-      <w:r>
-        <w:rPr>
-          <w:rFonts w:ascii="Arial" w:hAnsi="Arial" w:cs="Arial"/>
-          <w:color w:val="202124"/>
-          <w:shd w:val="clear" w:color="auto" w:fill="FFFFFF"/>
-        </w:rPr>
-        <w:lastRenderedPageBreak/>
-        <w:t>Overall time complexity of Quick Sort is </w:t>
-      </w:r>
-      <w:r>
-        <w:rPr>
-          <w:rFonts w:ascii="Arial" w:hAnsi="Arial" w:cs="Arial"/>
-          <w:b/>
-          <w:bCs/>
-          <w:color w:val="202124"/>
-          <w:shd w:val="clear" w:color="auto" w:fill="FFFFFF"/>
-        </w:rPr>
-        <w:t>O(</w:t>
-      </w:r>
-      <w:proofErr w:type="spellStart"/>
-      <w:r>
-        <w:rPr>
-          <w:rFonts w:ascii="Arial" w:hAnsi="Arial" w:cs="Arial"/>
-          <w:b/>
-          <w:bCs/>
-          <w:color w:val="202124"/>
-          <w:shd w:val="clear" w:color="auto" w:fill="FFFFFF"/>
-        </w:rPr>
-        <w:t>nLogn</w:t>
-      </w:r>
-      <w:proofErr w:type="spellEnd"/>
-      <w:r>
-        <w:rPr>
-          <w:rFonts w:ascii="Arial" w:hAnsi="Arial" w:cs="Arial"/>
-          <w:b/>
-          <w:bCs/>
-          <w:color w:val="202124"/>
-          <w:shd w:val="clear" w:color="auto" w:fill="FFFFFF"/>
-        </w:rPr>
-        <w:t>)</w:t>
-      </w:r>
-      <w:r>
-        <w:rPr>
-          <w:rFonts w:ascii="Arial" w:hAnsi="Arial" w:cs="Arial"/>
-          <w:color w:val="202124"/>
-          <w:shd w:val="clear" w:color="auto" w:fill="FFFFFF"/>
-        </w:rPr>
-        <w:t>. In the worst case, it makes O(n2) comparisons, though this behavior is rare. The space complexity of Quick Sort is O(</w:t>
-      </w:r>
-      <w:proofErr w:type="spellStart"/>
-      <w:r>
-        <w:rPr>
-          <w:rFonts w:ascii="Arial" w:hAnsi="Arial" w:cs="Arial"/>
-          <w:color w:val="202124"/>
-          <w:shd w:val="clear" w:color="auto" w:fill="FFFFFF"/>
-        </w:rPr>
-        <w:t>nLogn</w:t>
-      </w:r>
-      <w:proofErr w:type="spellEnd"/>
-      <w:r>
-        <w:rPr>
-          <w:rFonts w:ascii="Arial" w:hAnsi="Arial" w:cs="Arial"/>
-          <w:color w:val="202124"/>
-          <w:shd w:val="clear" w:color="auto" w:fill="FFFFFF"/>
-        </w:rPr>
-        <w:t xml:space="preserve">). It is an in-place sort (i.e. it doesn't require any extra storage) </w:t>
-      </w:r>
-    </w:p>
-    <w:p>
-      <w:pPr>
-        <w:pStyle w:val="NormalWeb"/>
-        <w:numPr>
-          <w:ilvl w:val="0"/>
-          <w:numId w:val="1"/>
-        </w:numPr>
-        <w:spacing w:before="0" w:beforeAutospacing="0" w:after="360" w:afterAutospacing="0"/>
-        <w:rPr>
-          <w:rFonts w:ascii="Open Sans" w:hAnsi="Open Sans"/>
-          <w:color w:val="222222"/>
-          <w:sz w:val="26"/>
-          <w:szCs w:val="26"/>
-        </w:rPr>
-      </w:pPr>
-      <w:r>
-        <w:rPr>
-          <w:rFonts w:ascii="Arial" w:hAnsi="Arial" w:cs="Arial"/>
-          <w:color w:val="202124"/>
-          <w:shd w:val="clear" w:color="auto" w:fill="FFFFFF"/>
-        </w:rPr>
-        <w:t>Hence, Insertion Sort is an easy-to-implement, stable sorting algorithm with time complexity of </w:t>
-      </w:r>
-      <w:r>
-        <w:rPr>
-          <w:rFonts w:ascii="Arial" w:hAnsi="Arial" w:cs="Arial"/>
-          <w:b/>
-          <w:bCs/>
-          <w:color w:val="202124"/>
-          <w:shd w:val="clear" w:color="auto" w:fill="FFFFFF"/>
-        </w:rPr>
-        <w:t>O(n²) in the average and worst case</w:t>
-      </w:r>
-      <w:r>
-        <w:rPr>
-          <w:rFonts w:ascii="Arial" w:hAnsi="Arial" w:cs="Arial"/>
-          <w:color w:val="202124"/>
-          <w:shd w:val="clear" w:color="auto" w:fill="FFFFFF"/>
-        </w:rPr>
-        <w:t>, and O(n) in the best case. For very small n, Insertion Sort is faster than more efficient algorithms such as Quicksort or Merge Sort.</w:t>
-      </w:r>
-    </w:p>
-    <w:p>
-      <w:pPr>
         <w:rPr>
           <w:b/>
           <w:sz w:val="32"/>
@@ -799,15 +500,15 @@
         </w:numPr>
         <w:rPr>
           <w:b/>
-          <w:sz w:val="24"/>
-          <w:szCs w:val="24"/>
-        </w:rPr>
-      </w:pPr>
-      <w:r>
-        <w:rPr>
-          <w:b/>
-          <w:sz w:val="24"/>
-          <w:szCs w:val="24"/>
+          <w:sz w:val="36"/>
+          <w:szCs w:val="36"/>
+        </w:rPr>
+      </w:pPr>
+      <w:r>
+        <w:rPr>
+          <w:b/>
+          <w:sz w:val="36"/>
+          <w:szCs w:val="36"/>
         </w:rPr>
         <w:t>Insertion Sort</w:t>
       </w:r>
@@ -825,7 +526,21 @@
           <w:sz w:val="24"/>
           <w:szCs w:val="24"/>
         </w:rPr>
-        <w:t>Insertion sort is a simple sorting algorithm that works similar to the way you sort playing cards in your hands. The array is virtually split into a sorted and an unsorted part. Values from the unsorted part are picked and placed at the correct position in the sorted part.</w:t>
+        <w:t>Insertion sort is a simple sorting algorithm t</w:t>
+      </w:r>
+      <w:r>
+        <w:rPr>
+          <w:sz w:val="24"/>
+          <w:szCs w:val="24"/>
+        </w:rPr>
+        <w:t>hat works similar to the way we sort playing cards in our</w:t>
+      </w:r>
+      <w:r>
+        <w:rPr>
+          <w:sz w:val="24"/>
+          <w:szCs w:val="24"/>
+        </w:rPr>
+        <w:t xml:space="preserve"> hands. The array is virtually split into a sorted and an unsorted part. Values from the unsorted part are picked and placed at the correct position in the sorted part.</w:t>
       </w:r>
     </w:p>
     <w:p>
@@ -859,6 +574,7 @@
           <w:sz w:val="24"/>
           <w:szCs w:val="24"/>
         </w:rPr>
+        <w:lastRenderedPageBreak/>
         <w:t xml:space="preserve">To sort an array of size n in ascending order: </w:t>
       </w:r>
     </w:p>
@@ -964,7 +680,6 @@
           <w:sz w:val="24"/>
           <w:szCs w:val="24"/>
         </w:rPr>
-        <w:lastRenderedPageBreak/>
         <w:t xml:space="preserve">Example: </w:t>
       </w:r>
       <w:r>
@@ -1021,7 +736,40 @@
           <w:sz w:val="24"/>
           <w:szCs w:val="24"/>
         </w:rPr>
-        <w:t xml:space="preserve">Example of the insertion sort program: </w:t>
+        <w:t>Example of the insertion sort program</w:t>
+      </w:r>
+      <w:r>
+        <w:rPr>
+          <w:sz w:val="24"/>
+          <w:szCs w:val="24"/>
+        </w:rPr>
+        <w:t xml:space="preserve"> on the above image</w:t>
+      </w:r>
+      <w:r>
+        <w:rPr>
+          <w:sz w:val="24"/>
+          <w:szCs w:val="24"/>
+        </w:rPr>
+        <w:t xml:space="preserve">: </w:t>
+      </w:r>
+      <w:r>
+        <w:rPr>
+          <w:sz w:val="24"/>
+          <w:szCs w:val="24"/>
+        </w:rPr>
+        <w:t xml:space="preserve"> </w:t>
+      </w:r>
+      <w:r>
+        <w:rPr>
+          <w:sz w:val="24"/>
+          <w:szCs w:val="24"/>
+        </w:rPr>
+        <w:object w:dxaOrig="1508" w:dyaOrig="983">
+          <v:shape id="_x0000_i1028" type="#_x0000_t75" style="width:75.5pt;height:49pt" o:ole="">
+            <v:imagedata r:id="rId13" o:title=""/>
+          </v:shape>
+          <o:OLEObject Type="Embed" ProgID="Package" ShapeID="_x0000_i1028" DrawAspect="Icon" ObjectID="_1692181509" r:id="rId14"/>
+        </w:object>
       </w:r>
     </w:p>
     <w:p>
@@ -1126,6 +874,7 @@
           <w:sz w:val="24"/>
           <w:szCs w:val="24"/>
         </w:rPr>
+        <w:lastRenderedPageBreak/>
         <w:t>Algorithmic Paradigm:</w:t>
       </w:r>
       <w:r>
@@ -1262,16 +1011,7 @@
           <w:sz w:val="24"/>
           <w:szCs w:val="24"/>
         </w:rPr>
-        <w:t>. It can also be useful when input array is almost sorted, only few elements are misplaced in com</w:t>
-      </w:r>
-      <w:bookmarkStart w:id="1" w:name="_GoBack"/>
-      <w:bookmarkEnd w:id="1"/>
-      <w:r>
-        <w:rPr>
-          <w:sz w:val="24"/>
-          <w:szCs w:val="24"/>
-        </w:rPr>
-        <w:t xml:space="preserve">plete </w:t>
+        <w:t xml:space="preserve">. It can also be useful when input array is almost sorted, only few elements are misplaced in complete </w:t>
       </w:r>
       <w:r>
         <w:rPr>
@@ -1298,19 +1038,1131 @@
         </w:numPr>
         <w:rPr>
           <w:b/>
-          <w:sz w:val="24"/>
-          <w:szCs w:val="24"/>
-        </w:rPr>
-      </w:pPr>
-      <w:r>
-        <w:rPr>
-          <w:b/>
-          <w:sz w:val="24"/>
-          <w:szCs w:val="24"/>
+          <w:sz w:val="36"/>
+          <w:szCs w:val="36"/>
+        </w:rPr>
+      </w:pPr>
+      <w:r>
+        <w:rPr>
+          <w:b/>
+          <w:sz w:val="36"/>
+          <w:szCs w:val="36"/>
+        </w:rPr>
+        <w:t>Quicksort</w:t>
+      </w:r>
+    </w:p>
+    <w:p>
+      <w:pPr>
+        <w:rPr>
+          <w:sz w:val="24"/>
+          <w:szCs w:val="24"/>
+        </w:rPr>
+      </w:pPr>
+      <w:proofErr w:type="spellStart"/>
+      <w:r>
+        <w:rPr>
+          <w:sz w:val="24"/>
+          <w:szCs w:val="24"/>
+        </w:rPr>
+        <w:t>QuickSort</w:t>
+      </w:r>
+      <w:proofErr w:type="spellEnd"/>
+      <w:r>
+        <w:rPr>
+          <w:sz w:val="24"/>
+          <w:szCs w:val="24"/>
+        </w:rPr>
+        <w:t xml:space="preserve"> is a Divide and Conquer algorithm. It picks an element as pivot and partitions the given array around the picked pivot. There are many different versions of </w:t>
+      </w:r>
+      <w:proofErr w:type="spellStart"/>
+      <w:r>
+        <w:rPr>
+          <w:sz w:val="24"/>
+          <w:szCs w:val="24"/>
+        </w:rPr>
+        <w:t>quickSort</w:t>
+      </w:r>
+      <w:proofErr w:type="spellEnd"/>
+      <w:r>
+        <w:rPr>
+          <w:sz w:val="24"/>
+          <w:szCs w:val="24"/>
+        </w:rPr>
+        <w:t xml:space="preserve"> that</w:t>
+      </w:r>
+      <w:r>
+        <w:rPr>
+          <w:sz w:val="24"/>
+          <w:szCs w:val="24"/>
+        </w:rPr>
+        <w:t xml:space="preserve"> pick pivot in different ways. </w:t>
+      </w:r>
+    </w:p>
+    <w:p>
+      <w:pPr>
+        <w:pStyle w:val="ListParagraph"/>
+        <w:numPr>
+          <w:ilvl w:val="0"/>
+          <w:numId w:val="4"/>
+        </w:numPr>
+        <w:rPr>
+          <w:sz w:val="24"/>
+          <w:szCs w:val="24"/>
+        </w:rPr>
+      </w:pPr>
+      <w:r>
+        <w:rPr>
+          <w:sz w:val="24"/>
+          <w:szCs w:val="24"/>
+        </w:rPr>
+        <w:t>Always pick first element as pivot.</w:t>
+      </w:r>
+    </w:p>
+    <w:p>
+      <w:pPr>
+        <w:pStyle w:val="ListParagraph"/>
+        <w:numPr>
+          <w:ilvl w:val="0"/>
+          <w:numId w:val="4"/>
+        </w:numPr>
+        <w:rPr>
+          <w:sz w:val="24"/>
+          <w:szCs w:val="24"/>
+        </w:rPr>
+      </w:pPr>
+      <w:r>
+        <w:rPr>
+          <w:sz w:val="24"/>
+          <w:szCs w:val="24"/>
+        </w:rPr>
+        <w:t>Always pick last element as pivot (implemented below)</w:t>
+      </w:r>
+    </w:p>
+    <w:p>
+      <w:pPr>
+        <w:pStyle w:val="ListParagraph"/>
+        <w:numPr>
+          <w:ilvl w:val="0"/>
+          <w:numId w:val="4"/>
+        </w:numPr>
+        <w:rPr>
+          <w:sz w:val="24"/>
+          <w:szCs w:val="24"/>
+        </w:rPr>
+      </w:pPr>
+      <w:r>
+        <w:rPr>
+          <w:sz w:val="24"/>
+          <w:szCs w:val="24"/>
+        </w:rPr>
+        <w:t>Pick a random element as pivot.</w:t>
+      </w:r>
+    </w:p>
+    <w:p>
+      <w:pPr>
+        <w:pStyle w:val="ListParagraph"/>
+        <w:numPr>
+          <w:ilvl w:val="0"/>
+          <w:numId w:val="4"/>
+        </w:numPr>
+        <w:rPr>
+          <w:sz w:val="24"/>
+          <w:szCs w:val="24"/>
+        </w:rPr>
+      </w:pPr>
+      <w:r>
+        <w:rPr>
+          <w:sz w:val="24"/>
+          <w:szCs w:val="24"/>
+        </w:rPr>
+        <w:t>Pick median as pivot.</w:t>
+      </w:r>
+    </w:p>
+    <w:p>
+      <w:pPr>
+        <w:rPr>
+          <w:sz w:val="24"/>
+          <w:szCs w:val="24"/>
+        </w:rPr>
+      </w:pPr>
+      <w:r>
+        <w:rPr>
+          <w:sz w:val="24"/>
+          <w:szCs w:val="24"/>
+        </w:rPr>
+        <w:t xml:space="preserve">The key process in </w:t>
+      </w:r>
+      <w:proofErr w:type="spellStart"/>
+      <w:r>
+        <w:rPr>
+          <w:sz w:val="24"/>
+          <w:szCs w:val="24"/>
+        </w:rPr>
+        <w:t>quickSort</w:t>
+      </w:r>
+      <w:proofErr w:type="spellEnd"/>
+      <w:r>
+        <w:rPr>
+          <w:sz w:val="24"/>
+          <w:szCs w:val="24"/>
+        </w:rPr>
+        <w:t xml:space="preserve"> is </w:t>
+      </w:r>
+      <w:proofErr w:type="gramStart"/>
+      <w:r>
+        <w:rPr>
+          <w:sz w:val="24"/>
+          <w:szCs w:val="24"/>
+        </w:rPr>
+        <w:t>partition(</w:t>
+      </w:r>
+      <w:proofErr w:type="gramEnd"/>
+      <w:r>
+        <w:rPr>
+          <w:sz w:val="24"/>
+          <w:szCs w:val="24"/>
+        </w:rPr>
+        <w:t>). Target of partitions is, given an array and an element x of array as pivot, put x at its correct position in sorted array and put all smaller elements (smaller than x) before x, and put all greater elements (greater than x) after x. All this should be done in linear time.</w:t>
+      </w:r>
+    </w:p>
+    <w:p>
+      <w:pPr>
+        <w:rPr>
+          <w:sz w:val="24"/>
+          <w:szCs w:val="24"/>
+        </w:rPr>
+      </w:pPr>
+      <w:r>
+        <w:rPr>
+          <w:sz w:val="24"/>
+          <w:szCs w:val="24"/>
+        </w:rPr>
+        <w:t xml:space="preserve">Pseudo Code for recursive </w:t>
+      </w:r>
+      <w:proofErr w:type="spellStart"/>
+      <w:r>
+        <w:rPr>
+          <w:sz w:val="24"/>
+          <w:szCs w:val="24"/>
+        </w:rPr>
+        <w:t>QuickSort</w:t>
+      </w:r>
+      <w:proofErr w:type="spellEnd"/>
+      <w:r>
+        <w:rPr>
+          <w:sz w:val="24"/>
+          <w:szCs w:val="24"/>
+        </w:rPr>
+        <w:t xml:space="preserve"> function:</w:t>
+      </w:r>
+    </w:p>
+    <w:p>
+      <w:pPr>
+        <w:rPr>
+          <w:sz w:val="24"/>
+          <w:szCs w:val="24"/>
+          <w:highlight w:val="yellow"/>
+        </w:rPr>
+      </w:pPr>
+      <w:r>
+        <w:rPr>
+          <w:sz w:val="24"/>
+          <w:szCs w:val="24"/>
+          <w:highlight w:val="yellow"/>
+        </w:rPr>
+        <w:t xml:space="preserve">/* </w:t>
+      </w:r>
+      <w:proofErr w:type="gramStart"/>
+      <w:r>
+        <w:rPr>
+          <w:sz w:val="24"/>
+          <w:szCs w:val="24"/>
+          <w:highlight w:val="yellow"/>
+        </w:rPr>
+        <w:t>low  --</w:t>
+      </w:r>
+      <w:proofErr w:type="gramEnd"/>
+      <w:r>
+        <w:rPr>
+          <w:sz w:val="24"/>
+          <w:szCs w:val="24"/>
+          <w:highlight w:val="yellow"/>
+        </w:rPr>
+        <w:t>&gt; Starting index,  high  --&gt; Ending index */</w:t>
+      </w:r>
+    </w:p>
+    <w:p>
+      <w:pPr>
+        <w:rPr>
+          <w:sz w:val="24"/>
+          <w:szCs w:val="24"/>
+          <w:highlight w:val="yellow"/>
+        </w:rPr>
+      </w:pPr>
+      <w:proofErr w:type="spellStart"/>
+      <w:r>
+        <w:rPr>
+          <w:sz w:val="24"/>
+          <w:szCs w:val="24"/>
+          <w:highlight w:val="yellow"/>
+        </w:rPr>
+        <w:t>quickSort</w:t>
+      </w:r>
+      <w:proofErr w:type="spellEnd"/>
+      <w:r>
+        <w:rPr>
+          <w:sz w:val="24"/>
+          <w:szCs w:val="24"/>
+          <w:highlight w:val="yellow"/>
+        </w:rPr>
+        <w:t>(</w:t>
+      </w:r>
+      <w:proofErr w:type="spellStart"/>
+      <w:proofErr w:type="gramStart"/>
+      <w:r>
+        <w:rPr>
+          <w:sz w:val="24"/>
+          <w:szCs w:val="24"/>
+          <w:highlight w:val="yellow"/>
+        </w:rPr>
+        <w:t>arr</w:t>
+      </w:r>
+      <w:proofErr w:type="spellEnd"/>
+      <w:r>
+        <w:rPr>
+          <w:sz w:val="24"/>
+          <w:szCs w:val="24"/>
+          <w:highlight w:val="yellow"/>
+        </w:rPr>
+        <w:t>[</w:t>
+      </w:r>
+      <w:proofErr w:type="gramEnd"/>
+      <w:r>
+        <w:rPr>
+          <w:sz w:val="24"/>
+          <w:szCs w:val="24"/>
+          <w:highlight w:val="yellow"/>
+        </w:rPr>
+        <w:t>], low, high)</w:t>
+      </w:r>
+    </w:p>
+    <w:p>
+      <w:pPr>
+        <w:rPr>
+          <w:sz w:val="24"/>
+          <w:szCs w:val="24"/>
+          <w:highlight w:val="yellow"/>
+        </w:rPr>
+      </w:pPr>
+      <w:r>
+        <w:rPr>
+          <w:sz w:val="24"/>
+          <w:szCs w:val="24"/>
+          <w:highlight w:val="yellow"/>
+        </w:rPr>
+        <w:t>{</w:t>
+      </w:r>
+    </w:p>
+    <w:p>
+      <w:pPr>
+        <w:rPr>
+          <w:sz w:val="24"/>
+          <w:szCs w:val="24"/>
+          <w:highlight w:val="yellow"/>
+        </w:rPr>
+      </w:pPr>
+      <w:r>
+        <w:rPr>
+          <w:sz w:val="24"/>
+          <w:szCs w:val="24"/>
+          <w:highlight w:val="yellow"/>
+        </w:rPr>
+        <w:t xml:space="preserve">    if (low &lt; high)</w:t>
+      </w:r>
+    </w:p>
+    <w:p>
+      <w:pPr>
+        <w:rPr>
+          <w:sz w:val="24"/>
+          <w:szCs w:val="24"/>
+          <w:highlight w:val="yellow"/>
+        </w:rPr>
+      </w:pPr>
+      <w:r>
+        <w:rPr>
+          <w:sz w:val="24"/>
+          <w:szCs w:val="24"/>
+          <w:highlight w:val="yellow"/>
+        </w:rPr>
+        <w:t xml:space="preserve">    {</w:t>
+      </w:r>
+    </w:p>
+    <w:p>
+      <w:pPr>
+        <w:rPr>
+          <w:sz w:val="24"/>
+          <w:szCs w:val="24"/>
+          <w:highlight w:val="yellow"/>
+        </w:rPr>
+      </w:pPr>
+      <w:r>
+        <w:rPr>
+          <w:sz w:val="24"/>
+          <w:szCs w:val="24"/>
+          <w:highlight w:val="yellow"/>
+        </w:rPr>
+        <w:t xml:space="preserve">        /* pi is partitioning index, </w:t>
+      </w:r>
+      <w:proofErr w:type="spellStart"/>
+      <w:r>
+        <w:rPr>
+          <w:sz w:val="24"/>
+          <w:szCs w:val="24"/>
+          <w:highlight w:val="yellow"/>
+        </w:rPr>
+        <w:t>arr</w:t>
+      </w:r>
+      <w:proofErr w:type="spellEnd"/>
+      <w:r>
+        <w:rPr>
+          <w:sz w:val="24"/>
+          <w:szCs w:val="24"/>
+          <w:highlight w:val="yellow"/>
+        </w:rPr>
+        <w:t>[p] is now</w:t>
+      </w:r>
+    </w:p>
+    <w:p>
+      <w:pPr>
+        <w:rPr>
+          <w:sz w:val="24"/>
+          <w:szCs w:val="24"/>
+          <w:highlight w:val="yellow"/>
+        </w:rPr>
+      </w:pPr>
+      <w:r>
+        <w:rPr>
+          <w:sz w:val="24"/>
+          <w:szCs w:val="24"/>
+          <w:highlight w:val="yellow"/>
+        </w:rPr>
+        <w:t xml:space="preserve">           at right place */</w:t>
+      </w:r>
+    </w:p>
+    <w:p>
+      <w:pPr>
+        <w:rPr>
+          <w:sz w:val="24"/>
+          <w:szCs w:val="24"/>
+          <w:highlight w:val="yellow"/>
+        </w:rPr>
+      </w:pPr>
+      <w:r>
+        <w:rPr>
+          <w:sz w:val="24"/>
+          <w:szCs w:val="24"/>
+          <w:highlight w:val="yellow"/>
+        </w:rPr>
+        <w:t xml:space="preserve">        pi = </w:t>
+      </w:r>
+      <w:proofErr w:type="gramStart"/>
+      <w:r>
+        <w:rPr>
+          <w:sz w:val="24"/>
+          <w:szCs w:val="24"/>
+          <w:highlight w:val="yellow"/>
+        </w:rPr>
+        <w:t>partition(</w:t>
+      </w:r>
+      <w:proofErr w:type="spellStart"/>
+      <w:proofErr w:type="gramEnd"/>
+      <w:r>
+        <w:rPr>
+          <w:sz w:val="24"/>
+          <w:szCs w:val="24"/>
+          <w:highlight w:val="yellow"/>
+        </w:rPr>
+        <w:t>arr</w:t>
+      </w:r>
+      <w:proofErr w:type="spellEnd"/>
+      <w:r>
+        <w:rPr>
+          <w:sz w:val="24"/>
+          <w:szCs w:val="24"/>
+          <w:highlight w:val="yellow"/>
+        </w:rPr>
+        <w:t>, low, high);</w:t>
+      </w:r>
+    </w:p>
+    <w:p>
+      <w:pPr>
+        <w:rPr>
+          <w:sz w:val="24"/>
+          <w:szCs w:val="24"/>
+          <w:highlight w:val="yellow"/>
+        </w:rPr>
+      </w:pPr>
+    </w:p>
+    <w:p>
+      <w:pPr>
+        <w:rPr>
+          <w:sz w:val="24"/>
+          <w:szCs w:val="24"/>
+          <w:highlight w:val="yellow"/>
+        </w:rPr>
+      </w:pPr>
+      <w:r>
+        <w:rPr>
+          <w:sz w:val="24"/>
+          <w:szCs w:val="24"/>
+          <w:highlight w:val="yellow"/>
+        </w:rPr>
+        <w:t xml:space="preserve">        </w:t>
+      </w:r>
+      <w:proofErr w:type="spellStart"/>
+      <w:proofErr w:type="gramStart"/>
+      <w:r>
+        <w:rPr>
+          <w:sz w:val="24"/>
+          <w:szCs w:val="24"/>
+          <w:highlight w:val="yellow"/>
+        </w:rPr>
+        <w:t>quickSort</w:t>
+      </w:r>
+      <w:proofErr w:type="spellEnd"/>
+      <w:r>
+        <w:rPr>
+          <w:sz w:val="24"/>
+          <w:szCs w:val="24"/>
+          <w:highlight w:val="yellow"/>
+        </w:rPr>
+        <w:t>(</w:t>
+      </w:r>
+      <w:proofErr w:type="spellStart"/>
+      <w:proofErr w:type="gramEnd"/>
+      <w:r>
+        <w:rPr>
+          <w:sz w:val="24"/>
+          <w:szCs w:val="24"/>
+          <w:highlight w:val="yellow"/>
+        </w:rPr>
+        <w:t>arr</w:t>
+      </w:r>
+      <w:proofErr w:type="spellEnd"/>
+      <w:r>
+        <w:rPr>
+          <w:sz w:val="24"/>
+          <w:szCs w:val="24"/>
+          <w:highlight w:val="yellow"/>
+        </w:rPr>
+        <w:t>, low, pi - 1);  // Before pi</w:t>
+      </w:r>
+    </w:p>
+    <w:p>
+      <w:pPr>
+        <w:rPr>
+          <w:sz w:val="24"/>
+          <w:szCs w:val="24"/>
+          <w:highlight w:val="yellow"/>
+        </w:rPr>
+      </w:pPr>
+      <w:r>
+        <w:rPr>
+          <w:sz w:val="24"/>
+          <w:szCs w:val="24"/>
+          <w:highlight w:val="yellow"/>
+        </w:rPr>
+        <w:t xml:space="preserve">        </w:t>
+      </w:r>
+      <w:proofErr w:type="spellStart"/>
+      <w:proofErr w:type="gramStart"/>
+      <w:r>
+        <w:rPr>
+          <w:sz w:val="24"/>
+          <w:szCs w:val="24"/>
+          <w:highlight w:val="yellow"/>
+        </w:rPr>
+        <w:t>quickSort</w:t>
+      </w:r>
+      <w:proofErr w:type="spellEnd"/>
+      <w:r>
+        <w:rPr>
+          <w:sz w:val="24"/>
+          <w:szCs w:val="24"/>
+          <w:highlight w:val="yellow"/>
+        </w:rPr>
+        <w:t>(</w:t>
+      </w:r>
+      <w:proofErr w:type="spellStart"/>
+      <w:proofErr w:type="gramEnd"/>
+      <w:r>
+        <w:rPr>
+          <w:sz w:val="24"/>
+          <w:szCs w:val="24"/>
+          <w:highlight w:val="yellow"/>
+        </w:rPr>
+        <w:t>arr</w:t>
+      </w:r>
+      <w:proofErr w:type="spellEnd"/>
+      <w:r>
+        <w:rPr>
+          <w:sz w:val="24"/>
+          <w:szCs w:val="24"/>
+          <w:highlight w:val="yellow"/>
+        </w:rPr>
+        <w:t>, pi + 1, high); // After pi</w:t>
+      </w:r>
+    </w:p>
+    <w:p>
+      <w:pPr>
+        <w:rPr>
+          <w:sz w:val="24"/>
+          <w:szCs w:val="24"/>
+          <w:highlight w:val="yellow"/>
+        </w:rPr>
+      </w:pPr>
+      <w:r>
+        <w:rPr>
+          <w:sz w:val="24"/>
+          <w:szCs w:val="24"/>
+          <w:highlight w:val="yellow"/>
         </w:rPr>
         <w:lastRenderedPageBreak/>
-        <w:t>Quicksort</w:t>
-      </w:r>
+        <w:t xml:space="preserve">    }</w:t>
+      </w:r>
+    </w:p>
+    <w:p>
+      <w:pPr>
+        <w:rPr>
+          <w:sz w:val="24"/>
+          <w:szCs w:val="24"/>
+        </w:rPr>
+      </w:pPr>
+      <w:r>
+        <w:rPr>
+          <w:sz w:val="24"/>
+          <w:szCs w:val="24"/>
+          <w:highlight w:val="yellow"/>
+        </w:rPr>
+        <w:t>}</w:t>
+      </w:r>
+    </w:p>
+    <w:p>
+      <w:pPr>
+        <w:rPr>
+          <w:sz w:val="24"/>
+          <w:szCs w:val="24"/>
+        </w:rPr>
+      </w:pPr>
+      <w:r>
+        <w:rPr>
+          <w:sz w:val="24"/>
+          <w:szCs w:val="24"/>
+        </w:rPr>
+        <w:t>The time complexity of the quicksort is dependent upon:</w:t>
+      </w:r>
+    </w:p>
+    <w:p>
+      <w:pPr>
+        <w:pStyle w:val="ListParagraph"/>
+        <w:numPr>
+          <w:ilvl w:val="0"/>
+          <w:numId w:val="5"/>
+        </w:numPr>
+        <w:rPr>
+          <w:sz w:val="24"/>
+          <w:szCs w:val="24"/>
+        </w:rPr>
+      </w:pPr>
+      <w:r>
+        <w:rPr>
+          <w:sz w:val="24"/>
+          <w:szCs w:val="24"/>
+        </w:rPr>
+        <w:t xml:space="preserve">What we choose to be our partition, and </w:t>
+      </w:r>
+    </w:p>
+    <w:p>
+      <w:pPr>
+        <w:pStyle w:val="ListParagraph"/>
+        <w:numPr>
+          <w:ilvl w:val="0"/>
+          <w:numId w:val="5"/>
+        </w:numPr>
+        <w:rPr>
+          <w:sz w:val="24"/>
+          <w:szCs w:val="24"/>
+        </w:rPr>
+      </w:pPr>
+      <w:r>
+        <w:rPr>
+          <w:sz w:val="24"/>
+          <w:szCs w:val="24"/>
+        </w:rPr>
+        <w:t>How sorted the list already is</w:t>
+      </w:r>
+    </w:p>
+    <w:p>
+      <w:pPr>
+        <w:pStyle w:val="ListParagraph"/>
+        <w:numPr>
+          <w:ilvl w:val="0"/>
+          <w:numId w:val="6"/>
+        </w:numPr>
+        <w:rPr>
+          <w:sz w:val="24"/>
+          <w:szCs w:val="24"/>
+        </w:rPr>
+      </w:pPr>
+      <w:r>
+        <w:rPr>
+          <w:sz w:val="24"/>
+          <w:szCs w:val="24"/>
+        </w:rPr>
+        <w:t>The average runtime for an unsorted list, and a partition close to the median is: 0(</w:t>
+      </w:r>
+      <w:proofErr w:type="spellStart"/>
+      <w:r>
+        <w:rPr>
+          <w:sz w:val="24"/>
+          <w:szCs w:val="24"/>
+        </w:rPr>
+        <w:t>nlogn</w:t>
+      </w:r>
+      <w:proofErr w:type="spellEnd"/>
+      <w:r>
+        <w:rPr>
+          <w:sz w:val="24"/>
+          <w:szCs w:val="24"/>
+        </w:rPr>
+        <w:t>).</w:t>
+      </w:r>
+    </w:p>
+    <w:p>
+      <w:pPr>
+        <w:pStyle w:val="ListParagraph"/>
+        <w:numPr>
+          <w:ilvl w:val="0"/>
+          <w:numId w:val="6"/>
+        </w:numPr>
+        <w:rPr>
+          <w:sz w:val="24"/>
+          <w:szCs w:val="24"/>
+        </w:rPr>
+      </w:pPr>
+      <w:r>
+        <w:rPr>
+          <w:sz w:val="24"/>
+          <w:szCs w:val="24"/>
+        </w:rPr>
+        <w:t>The average runtime for sorted (or nearly-sorted) list, or a partition that is far from the median is 0(n</w:t>
+      </w:r>
+      <w:r>
+        <w:rPr>
+          <w:sz w:val="24"/>
+          <w:szCs w:val="24"/>
+          <w:vertAlign w:val="superscript"/>
+        </w:rPr>
+        <w:t>2</w:t>
+      </w:r>
+      <w:r>
+        <w:rPr>
+          <w:sz w:val="24"/>
+          <w:szCs w:val="24"/>
+        </w:rPr>
+        <w:t>).</w:t>
+      </w:r>
+    </w:p>
+    <w:p>
+      <w:pPr>
+        <w:rPr>
+          <w:sz w:val="24"/>
+          <w:szCs w:val="24"/>
+        </w:rPr>
+      </w:pPr>
+      <w:r>
+        <w:rPr>
+          <w:sz w:val="24"/>
+          <w:szCs w:val="24"/>
+        </w:rPr>
+        <w:t>Note: We are not recommended to use quicksort for mostly-sorted lists.</w:t>
+      </w:r>
+    </w:p>
+    <w:p>
+      <w:pPr>
+        <w:rPr>
+          <w:sz w:val="24"/>
+          <w:szCs w:val="24"/>
+        </w:rPr>
+      </w:pPr>
+      <w:r>
+        <w:rPr>
+          <w:sz w:val="24"/>
+          <w:szCs w:val="24"/>
+        </w:rPr>
+        <w:t xml:space="preserve">Meaning that: </w:t>
+      </w:r>
+      <w:r>
+        <w:rPr>
+          <w:sz w:val="24"/>
+          <w:szCs w:val="24"/>
+          <w:highlight w:val="yellow"/>
+        </w:rPr>
+        <w:t>For arrays that are nearly or completely sorted, quicksort operates at its worst. In other words, the average runtime for a sorted or a nearly-sorted list is quicksort’s worst case runtime: O(n²).</w:t>
+      </w:r>
+    </w:p>
+    <w:p>
+      <w:pPr>
+        <w:rPr>
+          <w:sz w:val="24"/>
+          <w:szCs w:val="24"/>
+        </w:rPr>
+      </w:pPr>
+      <w:r>
+        <w:rPr>
+          <w:sz w:val="24"/>
+          <w:szCs w:val="24"/>
+        </w:rPr>
+        <w:t xml:space="preserve">Example program of the quicksort: </w:t>
+      </w:r>
+      <w:r>
+        <w:rPr>
+          <w:sz w:val="24"/>
+          <w:szCs w:val="24"/>
+        </w:rPr>
+        <w:object w:dxaOrig="1508" w:dyaOrig="983">
+          <v:shape id="_x0000_i1029" type="#_x0000_t75" style="width:75.5pt;height:49pt" o:ole="">
+            <v:imagedata r:id="rId15" o:title=""/>
+          </v:shape>
+          <o:OLEObject Type="Embed" ProgID="Package" ShapeID="_x0000_i1029" DrawAspect="Icon" ObjectID="_1692181510" r:id="rId16"/>
+        </w:object>
+      </w:r>
+      <w:bookmarkStart w:id="1" w:name="_GoBack"/>
+      <w:bookmarkEnd w:id="1"/>
+    </w:p>
+    <w:p>
+      <w:pPr>
+        <w:rPr>
+          <w:b/>
+          <w:sz w:val="24"/>
+          <w:szCs w:val="24"/>
+        </w:rPr>
+      </w:pPr>
+      <w:r>
+        <w:rPr>
+          <w:b/>
+          <w:sz w:val="24"/>
+          <w:szCs w:val="24"/>
+        </w:rPr>
+        <w:t>……………………………………………………………………………………………………………………………………………..</w:t>
+      </w:r>
+    </w:p>
+    <w:p>
+      <w:pPr>
+        <w:pStyle w:val="NormalWeb"/>
+        <w:numPr>
+          <w:ilvl w:val="0"/>
+          <w:numId w:val="1"/>
+        </w:numPr>
+        <w:spacing w:before="0" w:beforeAutospacing="0" w:after="360" w:afterAutospacing="0"/>
+        <w:rPr>
+          <w:rFonts w:ascii="Open Sans" w:hAnsi="Open Sans"/>
+          <w:color w:val="222222"/>
+          <w:sz w:val="26"/>
+          <w:szCs w:val="26"/>
+        </w:rPr>
+      </w:pPr>
+      <w:r>
+        <w:rPr>
+          <w:rFonts w:ascii="Open Sans" w:hAnsi="Open Sans"/>
+          <w:color w:val="222222"/>
+          <w:sz w:val="26"/>
+          <w:szCs w:val="26"/>
+        </w:rPr>
+        <w:t>Insertion Sort is an easy-to-implement, stable sorting algorithm with time complexity of </w:t>
+      </w:r>
+      <w:r>
+        <w:rPr>
+          <w:rStyle w:val="Emphasis"/>
+          <w:rFonts w:ascii="Open Sans" w:hAnsi="Open Sans"/>
+          <w:color w:val="222222"/>
+          <w:sz w:val="26"/>
+          <w:szCs w:val="26"/>
+        </w:rPr>
+        <w:t>O(n²)</w:t>
+      </w:r>
+      <w:r>
+        <w:rPr>
+          <w:rFonts w:ascii="Open Sans" w:hAnsi="Open Sans"/>
+          <w:color w:val="222222"/>
+          <w:sz w:val="26"/>
+          <w:szCs w:val="26"/>
+        </w:rPr>
+        <w:t> in the </w:t>
+      </w:r>
+      <w:r>
+        <w:rPr>
+          <w:rStyle w:val="Emphasis"/>
+          <w:rFonts w:ascii="Open Sans" w:hAnsi="Open Sans"/>
+          <w:color w:val="222222"/>
+          <w:sz w:val="26"/>
+          <w:szCs w:val="26"/>
+        </w:rPr>
+        <w:t>average</w:t>
+      </w:r>
+      <w:r>
+        <w:rPr>
+          <w:rFonts w:ascii="Open Sans" w:hAnsi="Open Sans"/>
+          <w:color w:val="222222"/>
+          <w:sz w:val="26"/>
+          <w:szCs w:val="26"/>
+        </w:rPr>
+        <w:t> and </w:t>
+      </w:r>
+      <w:r>
+        <w:rPr>
+          <w:rStyle w:val="Emphasis"/>
+          <w:rFonts w:ascii="Open Sans" w:hAnsi="Open Sans"/>
+          <w:color w:val="222222"/>
+          <w:sz w:val="26"/>
+          <w:szCs w:val="26"/>
+        </w:rPr>
+        <w:t>worst case</w:t>
+      </w:r>
+      <w:r>
+        <w:rPr>
+          <w:rFonts w:ascii="Open Sans" w:hAnsi="Open Sans"/>
+          <w:color w:val="222222"/>
+          <w:sz w:val="26"/>
+          <w:szCs w:val="26"/>
+        </w:rPr>
+        <w:t>, and </w:t>
+      </w:r>
+      <w:r>
+        <w:rPr>
+          <w:rStyle w:val="Emphasis"/>
+          <w:rFonts w:ascii="Open Sans" w:hAnsi="Open Sans"/>
+          <w:color w:val="222222"/>
+          <w:sz w:val="26"/>
+          <w:szCs w:val="26"/>
+        </w:rPr>
+        <w:t>O(n)</w:t>
+      </w:r>
+      <w:r>
+        <w:rPr>
+          <w:rFonts w:ascii="Open Sans" w:hAnsi="Open Sans"/>
+          <w:color w:val="222222"/>
+          <w:sz w:val="26"/>
+          <w:szCs w:val="26"/>
+        </w:rPr>
+        <w:t> in the </w:t>
+      </w:r>
+      <w:r>
+        <w:rPr>
+          <w:rStyle w:val="Emphasis"/>
+          <w:rFonts w:ascii="Open Sans" w:hAnsi="Open Sans"/>
+          <w:color w:val="222222"/>
+          <w:sz w:val="26"/>
+          <w:szCs w:val="26"/>
+        </w:rPr>
+        <w:t>best case</w:t>
+      </w:r>
+      <w:r>
+        <w:rPr>
+          <w:rFonts w:ascii="Open Sans" w:hAnsi="Open Sans"/>
+          <w:color w:val="222222"/>
+          <w:sz w:val="26"/>
+          <w:szCs w:val="26"/>
+        </w:rPr>
+        <w:t>.</w:t>
+      </w:r>
+    </w:p>
+    <w:p>
+      <w:pPr>
+        <w:pStyle w:val="NormalWeb"/>
+        <w:spacing w:before="0" w:beforeAutospacing="0" w:after="360" w:afterAutospacing="0"/>
+        <w:ind w:left="720"/>
+        <w:rPr>
+          <w:rFonts w:ascii="Open Sans" w:hAnsi="Open Sans"/>
+          <w:color w:val="222222"/>
+          <w:sz w:val="26"/>
+          <w:szCs w:val="26"/>
+        </w:rPr>
+      </w:pPr>
+      <w:r>
+        <w:rPr>
+          <w:rFonts w:ascii="Open Sans" w:hAnsi="Open Sans"/>
+          <w:color w:val="222222"/>
+          <w:sz w:val="26"/>
+          <w:szCs w:val="26"/>
+        </w:rPr>
+        <w:t>For very small </w:t>
+      </w:r>
+      <w:r>
+        <w:rPr>
+          <w:rStyle w:val="Emphasis"/>
+          <w:rFonts w:ascii="Open Sans" w:hAnsi="Open Sans"/>
+          <w:color w:val="222222"/>
+          <w:sz w:val="26"/>
+          <w:szCs w:val="26"/>
+        </w:rPr>
+        <w:t>n</w:t>
+      </w:r>
+      <w:r>
+        <w:rPr>
+          <w:rFonts w:ascii="Open Sans" w:hAnsi="Open Sans"/>
+          <w:color w:val="222222"/>
+          <w:sz w:val="26"/>
+          <w:szCs w:val="26"/>
+        </w:rPr>
+        <w:t>, Insertion Sort is faster than more efficient algorithms such as Quicksort or Merge Sort.</w:t>
+      </w:r>
+    </w:p>
+    <w:p>
+      <w:pPr>
+        <w:pStyle w:val="NormalWeb"/>
+        <w:spacing w:before="0" w:beforeAutospacing="0" w:after="360" w:afterAutospacing="0"/>
+        <w:ind w:left="720"/>
+        <w:rPr>
+          <w:rFonts w:ascii="Open Sans" w:hAnsi="Open Sans"/>
+          <w:color w:val="222222"/>
+          <w:sz w:val="26"/>
+          <w:szCs w:val="26"/>
+        </w:rPr>
+      </w:pPr>
+    </w:p>
+    <w:p>
+      <w:pPr>
+        <w:pStyle w:val="NormalWeb"/>
+        <w:numPr>
+          <w:ilvl w:val="0"/>
+          <w:numId w:val="1"/>
+        </w:numPr>
+        <w:spacing w:before="0" w:beforeAutospacing="0" w:after="360" w:afterAutospacing="0"/>
+        <w:rPr>
+          <w:rFonts w:ascii="Open Sans" w:hAnsi="Open Sans"/>
+          <w:color w:val="222222"/>
+          <w:sz w:val="26"/>
+          <w:szCs w:val="26"/>
+        </w:rPr>
+      </w:pPr>
+      <w:r>
+        <w:rPr>
+          <w:rFonts w:ascii="Arial" w:hAnsi="Arial" w:cs="Arial"/>
+          <w:color w:val="202124"/>
+          <w:shd w:val="clear" w:color="auto" w:fill="FFFFFF"/>
+        </w:rPr>
+        <w:t>Overall time complexity of Quick Sort is </w:t>
+      </w:r>
+      <w:r>
+        <w:rPr>
+          <w:rFonts w:ascii="Arial" w:hAnsi="Arial" w:cs="Arial"/>
+          <w:b/>
+          <w:bCs/>
+          <w:color w:val="202124"/>
+          <w:shd w:val="clear" w:color="auto" w:fill="FFFFFF"/>
+        </w:rPr>
+        <w:t>O(</w:t>
+      </w:r>
+      <w:proofErr w:type="spellStart"/>
+      <w:r>
+        <w:rPr>
+          <w:rFonts w:ascii="Arial" w:hAnsi="Arial" w:cs="Arial"/>
+          <w:b/>
+          <w:bCs/>
+          <w:color w:val="202124"/>
+          <w:shd w:val="clear" w:color="auto" w:fill="FFFFFF"/>
+        </w:rPr>
+        <w:t>nLogn</w:t>
+      </w:r>
+      <w:proofErr w:type="spellEnd"/>
+      <w:r>
+        <w:rPr>
+          <w:rFonts w:ascii="Arial" w:hAnsi="Arial" w:cs="Arial"/>
+          <w:b/>
+          <w:bCs/>
+          <w:color w:val="202124"/>
+          <w:shd w:val="clear" w:color="auto" w:fill="FFFFFF"/>
+        </w:rPr>
+        <w:t>)</w:t>
+      </w:r>
+      <w:r>
+        <w:rPr>
+          <w:rFonts w:ascii="Arial" w:hAnsi="Arial" w:cs="Arial"/>
+          <w:color w:val="202124"/>
+          <w:shd w:val="clear" w:color="auto" w:fill="FFFFFF"/>
+        </w:rPr>
+        <w:t>. In the worst case, it makes O(n2) comparisons, though this behavior is rare. The space complexity of Quick Sort is O(</w:t>
+      </w:r>
+      <w:proofErr w:type="spellStart"/>
+      <w:r>
+        <w:rPr>
+          <w:rFonts w:ascii="Arial" w:hAnsi="Arial" w:cs="Arial"/>
+          <w:color w:val="202124"/>
+          <w:shd w:val="clear" w:color="auto" w:fill="FFFFFF"/>
+        </w:rPr>
+        <w:t>nLogn</w:t>
+      </w:r>
+      <w:proofErr w:type="spellEnd"/>
+      <w:r>
+        <w:rPr>
+          <w:rFonts w:ascii="Arial" w:hAnsi="Arial" w:cs="Arial"/>
+          <w:color w:val="202124"/>
+          <w:shd w:val="clear" w:color="auto" w:fill="FFFFFF"/>
+        </w:rPr>
+        <w:t xml:space="preserve">). It is an in-place sort (i.e. it doesn't require any extra storage) </w:t>
+      </w:r>
+    </w:p>
+    <w:p>
+      <w:pPr>
+        <w:pStyle w:val="NormalWeb"/>
+        <w:numPr>
+          <w:ilvl w:val="0"/>
+          <w:numId w:val="1"/>
+        </w:numPr>
+        <w:spacing w:before="0" w:beforeAutospacing="0" w:after="360" w:afterAutospacing="0"/>
+        <w:rPr>
+          <w:rFonts w:ascii="Open Sans" w:hAnsi="Open Sans"/>
+          <w:color w:val="222222"/>
+          <w:sz w:val="26"/>
+          <w:szCs w:val="26"/>
+        </w:rPr>
+      </w:pPr>
+      <w:r>
+        <w:rPr>
+          <w:rFonts w:ascii="Arial" w:hAnsi="Arial" w:cs="Arial"/>
+          <w:color w:val="202124"/>
+          <w:shd w:val="clear" w:color="auto" w:fill="FFFFFF"/>
+        </w:rPr>
+        <w:t>Hence, Insertion Sort is an easy-to-implement, stable sorting algorithm with time complexity of </w:t>
+      </w:r>
+      <w:r>
+        <w:rPr>
+          <w:rFonts w:ascii="Arial" w:hAnsi="Arial" w:cs="Arial"/>
+          <w:b/>
+          <w:bCs/>
+          <w:color w:val="202124"/>
+          <w:shd w:val="clear" w:color="auto" w:fill="FFFFFF"/>
+        </w:rPr>
+        <w:t>O(n²) in the average and worst case</w:t>
+      </w:r>
+      <w:r>
+        <w:rPr>
+          <w:rFonts w:ascii="Arial" w:hAnsi="Arial" w:cs="Arial"/>
+          <w:color w:val="202124"/>
+          <w:shd w:val="clear" w:color="auto" w:fill="FFFFFF"/>
+        </w:rPr>
+        <w:t>, and O(n) in the best case. For very small n, Insertion Sort is faster than more efficient algorithms such as Quicksort or Merge Sort.</w:t>
+      </w:r>
+    </w:p>
+    <w:p>
+      <w:pPr>
+        <w:rPr>
+          <w:b/>
+          <w:sz w:val="24"/>
+          <w:szCs w:val="24"/>
+        </w:rPr>
+      </w:pPr>
     </w:p>
     <w:sectPr>
       <w:pgSz w:w="12240" w:h="15840"/>
@@ -1325,6 +2177,92 @@
 <file path=word/numbering.xml><?xml version="1.0" encoding="utf-8"?>
 <w:numbering xmlns:wpc="http://schemas.microsoft.com/office/word/2010/wordprocessingCanvas" xmlns:cx="http://schemas.microsoft.com/office/drawing/2014/chartex" xmlns:mc="http://schemas.openxmlformats.org/markup-compatibility/2006" xmlns:o="urn:schemas-microsoft-com:office:office" xmlns:r="http://schemas.openxmlformats.org/officeDocument/2006/relationships" xmlns:m="http://schemas.openxmlformats.org/officeDocument/2006/math" xmlns:v="urn:schemas-microsoft-com:vml" xmlns:wp14="http://schemas.microsoft.com/office/word/2010/wordprocessingDrawing" xmlns:wp="http://schemas.openxmlformats.org/drawingml/2006/wordprocessingDrawing" xmlns:w10="urn:schemas-microsoft-com:office:word" xmlns:w="http://schemas.openxmlformats.org/wordprocessingml/2006/main" xmlns:w14="http://schemas.microsoft.com/office/word/2010/wordml" xmlns:w15="http://schemas.microsoft.com/office/word/2012/wordml" xmlns:w16se="http://schemas.microsoft.com/office/word/2015/wordml/symex" xmlns:wpg="http://schemas.microsoft.com/office/word/2010/wordprocessingGroup" xmlns:wpi="http://schemas.microsoft.com/office/word/2010/wordprocessingInk" xmlns:wne="http://schemas.microsoft.com/office/word/2006/wordml" xmlns:wps="http://schemas.microsoft.com/office/word/2010/wordprocessingShape" mc:Ignorable="w14 w15 w16se wp14">
   <w:abstractNum w:abstractNumId="0" w15:restartNumberingAfterBreak="0">
+    <w:nsid w:val="1FA4178E"/>
+    <w:multiLevelType w:val="hybridMultilevel"/>
+    <w:tmpl w:val="AFB8CE96"/>
+    <w:lvl w:ilvl="0" w:tplc="0409000F">
+      <w:start w:val="1"/>
+      <w:numFmt w:val="decimal"/>
+      <w:lvlText w:val="%1."/>
+      <w:lvlJc w:val="left"/>
+      <w:pPr>
+        <w:ind w:left="720" w:hanging="360"/>
+      </w:pPr>
+    </w:lvl>
+    <w:lvl w:ilvl="1" w:tplc="04090019" w:tentative="1">
+      <w:start w:val="1"/>
+      <w:numFmt w:val="lowerLetter"/>
+      <w:lvlText w:val="%2."/>
+      <w:lvlJc w:val="left"/>
+      <w:pPr>
+        <w:ind w:left="1440" w:hanging="360"/>
+      </w:pPr>
+    </w:lvl>
+    <w:lvl w:ilvl="2" w:tplc="0409001B" w:tentative="1">
+      <w:start w:val="1"/>
+      <w:numFmt w:val="lowerRoman"/>
+      <w:lvlText w:val="%3."/>
+      <w:lvlJc w:val="right"/>
+      <w:pPr>
+        <w:ind w:left="2160" w:hanging="180"/>
+      </w:pPr>
+    </w:lvl>
+    <w:lvl w:ilvl="3" w:tplc="0409000F" w:tentative="1">
+      <w:start w:val="1"/>
+      <w:numFmt w:val="decimal"/>
+      <w:lvlText w:val="%4."/>
+      <w:lvlJc w:val="left"/>
+      <w:pPr>
+        <w:ind w:left="2880" w:hanging="360"/>
+      </w:pPr>
+    </w:lvl>
+    <w:lvl w:ilvl="4" w:tplc="04090019" w:tentative="1">
+      <w:start w:val="1"/>
+      <w:numFmt w:val="lowerLetter"/>
+      <w:lvlText w:val="%5."/>
+      <w:lvlJc w:val="left"/>
+      <w:pPr>
+        <w:ind w:left="3600" w:hanging="360"/>
+      </w:pPr>
+    </w:lvl>
+    <w:lvl w:ilvl="5" w:tplc="0409001B" w:tentative="1">
+      <w:start w:val="1"/>
+      <w:numFmt w:val="lowerRoman"/>
+      <w:lvlText w:val="%6."/>
+      <w:lvlJc w:val="right"/>
+      <w:pPr>
+        <w:ind w:left="4320" w:hanging="180"/>
+      </w:pPr>
+    </w:lvl>
+    <w:lvl w:ilvl="6" w:tplc="0409000F" w:tentative="1">
+      <w:start w:val="1"/>
+      <w:numFmt w:val="decimal"/>
+      <w:lvlText w:val="%7."/>
+      <w:lvlJc w:val="left"/>
+      <w:pPr>
+        <w:ind w:left="5040" w:hanging="360"/>
+      </w:pPr>
+    </w:lvl>
+    <w:lvl w:ilvl="7" w:tplc="04090019" w:tentative="1">
+      <w:start w:val="1"/>
+      <w:numFmt w:val="lowerLetter"/>
+      <w:lvlText w:val="%8."/>
+      <w:lvlJc w:val="left"/>
+      <w:pPr>
+        <w:ind w:left="5760" w:hanging="360"/>
+      </w:pPr>
+    </w:lvl>
+    <w:lvl w:ilvl="8" w:tplc="0409001B" w:tentative="1">
+      <w:start w:val="1"/>
+      <w:numFmt w:val="lowerRoman"/>
+      <w:lvlText w:val="%9."/>
+      <w:lvlJc w:val="right"/>
+      <w:pPr>
+        <w:ind w:left="6480" w:hanging="180"/>
+      </w:pPr>
+    </w:lvl>
+  </w:abstractNum>
+  <w:abstractNum w:abstractNumId="1" w15:restartNumberingAfterBreak="0">
     <w:nsid w:val="454404D9"/>
     <w:multiLevelType w:val="hybridMultilevel"/>
     <w:tmpl w:val="6D3051E0"/>
@@ -1410,7 +2348,7 @@
       </w:pPr>
     </w:lvl>
   </w:abstractNum>
-  <w:abstractNum w:abstractNumId="1" w15:restartNumberingAfterBreak="0">
+  <w:abstractNum w:abstractNumId="2" w15:restartNumberingAfterBreak="0">
     <w:nsid w:val="4D43523F"/>
     <w:multiLevelType w:val="hybridMultilevel"/>
     <w:tmpl w:val="DC424DB4"/>
@@ -1499,10 +2437,10 @@
       </w:pPr>
     </w:lvl>
   </w:abstractNum>
-  <w:abstractNum w:abstractNumId="2" w15:restartNumberingAfterBreak="0">
+  <w:abstractNum w:abstractNumId="3" w15:restartNumberingAfterBreak="0">
     <w:nsid w:val="5A9424E8"/>
     <w:multiLevelType w:val="hybridMultilevel"/>
-    <w:tmpl w:val="3DD69B36"/>
+    <w:tmpl w:val="5AF6E8C0"/>
     <w:lvl w:ilvl="0" w:tplc="04090013">
       <w:start w:val="1"/>
       <w:numFmt w:val="upperRoman"/>
@@ -1585,14 +2523,225 @@
       </w:pPr>
     </w:lvl>
   </w:abstractNum>
+  <w:abstractNum w:abstractNumId="4" w15:restartNumberingAfterBreak="0">
+    <w:nsid w:val="62DA7E13"/>
+    <w:multiLevelType w:val="hybridMultilevel"/>
+    <w:tmpl w:val="BD18D69C"/>
+    <w:lvl w:ilvl="0" w:tplc="FDA2B52A">
+      <w:start w:val="1"/>
+      <w:numFmt w:val="decimal"/>
+      <w:lvlText w:val="%1)"/>
+      <w:lvlJc w:val="left"/>
+      <w:pPr>
+        <w:ind w:left="720" w:hanging="360"/>
+      </w:pPr>
+      <w:rPr>
+        <w:rFonts w:hint="default"/>
+      </w:rPr>
+    </w:lvl>
+    <w:lvl w:ilvl="1" w:tplc="04090019" w:tentative="1">
+      <w:start w:val="1"/>
+      <w:numFmt w:val="lowerLetter"/>
+      <w:lvlText w:val="%2."/>
+      <w:lvlJc w:val="left"/>
+      <w:pPr>
+        <w:ind w:left="1440" w:hanging="360"/>
+      </w:pPr>
+    </w:lvl>
+    <w:lvl w:ilvl="2" w:tplc="0409001B" w:tentative="1">
+      <w:start w:val="1"/>
+      <w:numFmt w:val="lowerRoman"/>
+      <w:lvlText w:val="%3."/>
+      <w:lvlJc w:val="right"/>
+      <w:pPr>
+        <w:ind w:left="2160" w:hanging="180"/>
+      </w:pPr>
+    </w:lvl>
+    <w:lvl w:ilvl="3" w:tplc="0409000F" w:tentative="1">
+      <w:start w:val="1"/>
+      <w:numFmt w:val="decimal"/>
+      <w:lvlText w:val="%4."/>
+      <w:lvlJc w:val="left"/>
+      <w:pPr>
+        <w:ind w:left="2880" w:hanging="360"/>
+      </w:pPr>
+    </w:lvl>
+    <w:lvl w:ilvl="4" w:tplc="04090019" w:tentative="1">
+      <w:start w:val="1"/>
+      <w:numFmt w:val="lowerLetter"/>
+      <w:lvlText w:val="%5."/>
+      <w:lvlJc w:val="left"/>
+      <w:pPr>
+        <w:ind w:left="3600" w:hanging="360"/>
+      </w:pPr>
+    </w:lvl>
+    <w:lvl w:ilvl="5" w:tplc="0409001B" w:tentative="1">
+      <w:start w:val="1"/>
+      <w:numFmt w:val="lowerRoman"/>
+      <w:lvlText w:val="%6."/>
+      <w:lvlJc w:val="right"/>
+      <w:pPr>
+        <w:ind w:left="4320" w:hanging="180"/>
+      </w:pPr>
+    </w:lvl>
+    <w:lvl w:ilvl="6" w:tplc="0409000F" w:tentative="1">
+      <w:start w:val="1"/>
+      <w:numFmt w:val="decimal"/>
+      <w:lvlText w:val="%7."/>
+      <w:lvlJc w:val="left"/>
+      <w:pPr>
+        <w:ind w:left="5040" w:hanging="360"/>
+      </w:pPr>
+    </w:lvl>
+    <w:lvl w:ilvl="7" w:tplc="04090019" w:tentative="1">
+      <w:start w:val="1"/>
+      <w:numFmt w:val="lowerLetter"/>
+      <w:lvlText w:val="%8."/>
+      <w:lvlJc w:val="left"/>
+      <w:pPr>
+        <w:ind w:left="5760" w:hanging="360"/>
+      </w:pPr>
+    </w:lvl>
+    <w:lvl w:ilvl="8" w:tplc="0409001B" w:tentative="1">
+      <w:start w:val="1"/>
+      <w:numFmt w:val="lowerRoman"/>
+      <w:lvlText w:val="%9."/>
+      <w:lvlJc w:val="right"/>
+      <w:pPr>
+        <w:ind w:left="6480" w:hanging="180"/>
+      </w:pPr>
+    </w:lvl>
+  </w:abstractNum>
+  <w:abstractNum w:abstractNumId="5" w15:restartNumberingAfterBreak="0">
+    <w:nsid w:val="68776896"/>
+    <w:multiLevelType w:val="hybridMultilevel"/>
+    <w:tmpl w:val="C98EE798"/>
+    <w:lvl w:ilvl="0" w:tplc="75A25238">
+      <w:start w:val="1"/>
+      <w:numFmt w:val="bullet"/>
+      <w:lvlText w:val=""/>
+      <w:lvlJc w:val="left"/>
+      <w:pPr>
+        <w:ind w:left="720" w:hanging="360"/>
+      </w:pPr>
+      <w:rPr>
+        <w:rFonts w:ascii="Wingdings" w:eastAsiaTheme="minorHAnsi" w:hAnsi="Wingdings" w:cstheme="minorBidi" w:hint="default"/>
+      </w:rPr>
+    </w:lvl>
+    <w:lvl w:ilvl="1" w:tplc="04090003" w:tentative="1">
+      <w:start w:val="1"/>
+      <w:numFmt w:val="bullet"/>
+      <w:lvlText w:val="o"/>
+      <w:lvlJc w:val="left"/>
+      <w:pPr>
+        <w:ind w:left="1440" w:hanging="360"/>
+      </w:pPr>
+      <w:rPr>
+        <w:rFonts w:ascii="Courier New" w:hAnsi="Courier New" w:cs="Courier New" w:hint="default"/>
+      </w:rPr>
+    </w:lvl>
+    <w:lvl w:ilvl="2" w:tplc="04090005" w:tentative="1">
+      <w:start w:val="1"/>
+      <w:numFmt w:val="bullet"/>
+      <w:lvlText w:val=""/>
+      <w:lvlJc w:val="left"/>
+      <w:pPr>
+        <w:ind w:left="2160" w:hanging="360"/>
+      </w:pPr>
+      <w:rPr>
+        <w:rFonts w:ascii="Wingdings" w:hAnsi="Wingdings" w:hint="default"/>
+      </w:rPr>
+    </w:lvl>
+    <w:lvl w:ilvl="3" w:tplc="04090001" w:tentative="1">
+      <w:start w:val="1"/>
+      <w:numFmt w:val="bullet"/>
+      <w:lvlText w:val=""/>
+      <w:lvlJc w:val="left"/>
+      <w:pPr>
+        <w:ind w:left="2880" w:hanging="360"/>
+      </w:pPr>
+      <w:rPr>
+        <w:rFonts w:ascii="Symbol" w:hAnsi="Symbol" w:hint="default"/>
+      </w:rPr>
+    </w:lvl>
+    <w:lvl w:ilvl="4" w:tplc="04090003" w:tentative="1">
+      <w:start w:val="1"/>
+      <w:numFmt w:val="bullet"/>
+      <w:lvlText w:val="o"/>
+      <w:lvlJc w:val="left"/>
+      <w:pPr>
+        <w:ind w:left="3600" w:hanging="360"/>
+      </w:pPr>
+      <w:rPr>
+        <w:rFonts w:ascii="Courier New" w:hAnsi="Courier New" w:cs="Courier New" w:hint="default"/>
+      </w:rPr>
+    </w:lvl>
+    <w:lvl w:ilvl="5" w:tplc="04090005" w:tentative="1">
+      <w:start w:val="1"/>
+      <w:numFmt w:val="bullet"/>
+      <w:lvlText w:val=""/>
+      <w:lvlJc w:val="left"/>
+      <w:pPr>
+        <w:ind w:left="4320" w:hanging="360"/>
+      </w:pPr>
+      <w:rPr>
+        <w:rFonts w:ascii="Wingdings" w:hAnsi="Wingdings" w:hint="default"/>
+      </w:rPr>
+    </w:lvl>
+    <w:lvl w:ilvl="6" w:tplc="04090001" w:tentative="1">
+      <w:start w:val="1"/>
+      <w:numFmt w:val="bullet"/>
+      <w:lvlText w:val=""/>
+      <w:lvlJc w:val="left"/>
+      <w:pPr>
+        <w:ind w:left="5040" w:hanging="360"/>
+      </w:pPr>
+      <w:rPr>
+        <w:rFonts w:ascii="Symbol" w:hAnsi="Symbol" w:hint="default"/>
+      </w:rPr>
+    </w:lvl>
+    <w:lvl w:ilvl="7" w:tplc="04090003" w:tentative="1">
+      <w:start w:val="1"/>
+      <w:numFmt w:val="bullet"/>
+      <w:lvlText w:val="o"/>
+      <w:lvlJc w:val="left"/>
+      <w:pPr>
+        <w:ind w:left="5760" w:hanging="360"/>
+      </w:pPr>
+      <w:rPr>
+        <w:rFonts w:ascii="Courier New" w:hAnsi="Courier New" w:cs="Courier New" w:hint="default"/>
+      </w:rPr>
+    </w:lvl>
+    <w:lvl w:ilvl="8" w:tplc="04090005" w:tentative="1">
+      <w:start w:val="1"/>
+      <w:numFmt w:val="bullet"/>
+      <w:lvlText w:val=""/>
+      <w:lvlJc w:val="left"/>
+      <w:pPr>
+        <w:ind w:left="6480" w:hanging="360"/>
+      </w:pPr>
+      <w:rPr>
+        <w:rFonts w:ascii="Wingdings" w:hAnsi="Wingdings" w:hint="default"/>
+      </w:rPr>
+    </w:lvl>
+  </w:abstractNum>
   <w:num w:numId="1">
+    <w:abstractNumId w:val="1"/>
+  </w:num>
+  <w:num w:numId="2">
+    <w:abstractNumId w:val="2"/>
+  </w:num>
+  <w:num w:numId="3">
+    <w:abstractNumId w:val="3"/>
+  </w:num>
+  <w:num w:numId="4">
     <w:abstractNumId w:val="0"/>
   </w:num>
-  <w:num w:numId="2">
-    <w:abstractNumId w:val="1"/>
+  <w:num w:numId="5">
+    <w:abstractNumId w:val="4"/>
   </w:num>
-  <w:num w:numId="3">
-    <w:abstractNumId w:val="2"/>
+  <w:num w:numId="6">
+    <w:abstractNumId w:val="5"/>
   </w:num>
 </w:numbering>
 </file>

</xml_diff>